<commit_message>
Adding use case diagrams and documentation first drafts
</commit_message>
<xml_diff>
--- a/2406584_CW1_Part2.docx
+++ b/2406584_CW1_Part2.docx
@@ -234,7 +234,7 @@
           <w:noProof/>
           <w:szCs w:val="28"/>
         </w:rPr>
-        <w:t>Friday, 18 October 2024</w:t>
+        <w:t>Thursday, 31 October 2024</w:t>
       </w:r>
       <w:r>
         <w:rPr>
@@ -490,7 +490,7 @@
           <w:r>
             <w:fldChar w:fldCharType="separate"/>
           </w:r>
-          <w:hyperlink w:anchor="_Toc180147233" w:history="1">
+          <w:hyperlink w:anchor="_Toc181309478" w:history="1">
             <w:r>
               <w:rPr>
                 <w:rStyle w:val="Hyperlink"/>
@@ -517,7 +517,7 @@
                 <w:noProof/>
                 <w:webHidden/>
               </w:rPr>
-              <w:instrText xml:space="preserve"> PAGEREF _Toc180147233 \h </w:instrText>
+              <w:instrText xml:space="preserve"> PAGEREF _Toc181309478 \h </w:instrText>
             </w:r>
             <w:r>
               <w:rPr>
@@ -563,7 +563,7 @@
               <w14:ligatures w14:val="standardContextual"/>
             </w:rPr>
           </w:pPr>
-          <w:hyperlink w:anchor="_Toc180147234" w:history="1">
+          <w:hyperlink w:anchor="_Toc181309479" w:history="1">
             <w:r>
               <w:rPr>
                 <w:rStyle w:val="Hyperlink"/>
@@ -590,7 +590,7 @@
                 <w:noProof/>
                 <w:webHidden/>
               </w:rPr>
-              <w:instrText xml:space="preserve"> PAGEREF _Toc180147234 \h </w:instrText>
+              <w:instrText xml:space="preserve"> PAGEREF _Toc181309479 \h </w:instrText>
             </w:r>
             <w:r>
               <w:rPr>
@@ -610,7 +610,7 @@
                 <w:noProof/>
                 <w:webHidden/>
               </w:rPr>
-              <w:t>3</w:t>
+              <w:t>5</w:t>
             </w:r>
             <w:r>
               <w:rPr>
@@ -843,18 +843,689 @@
       <w:pPr>
         <w:pStyle w:val="Heading1"/>
       </w:pPr>
-      <w:bookmarkStart w:id="0" w:name="_Toc180147233"/>
+      <w:bookmarkStart w:id="0" w:name="_Toc181309478"/>
       <w:r>
         <w:lastRenderedPageBreak/>
         <w:t>Class Diagram</w:t>
       </w:r>
       <w:bookmarkEnd w:id="0"/>
     </w:p>
+    <w:p/>
+    <w:p>
+      <w:r>
+        <w:rPr>
+          <w:noProof/>
+          <w14:ligatures w14:val="standardContextual"/>
+        </w:rPr>
+        <w:drawing>
+          <wp:inline distT="0" distB="0" distL="0" distR="0" wp14:anchorId="7B50FC96" wp14:editId="30A8149B">
+            <wp:extent cx="5731510" cy="3849370"/>
+            <wp:effectExtent l="19050" t="19050" r="21590" b="17780"/>
+            <wp:docPr id="1478114605" name="Picture 2" descr="A screenshot of a computer&#10;&#10;Description automatically generated"/>
+            <wp:cNvGraphicFramePr>
+              <a:graphicFrameLocks xmlns:a="http://schemas.openxmlformats.org/drawingml/2006/main" noChangeAspect="1"/>
+            </wp:cNvGraphicFramePr>
+            <a:graphic xmlns:a="http://schemas.openxmlformats.org/drawingml/2006/main">
+              <a:graphicData uri="http://schemas.openxmlformats.org/drawingml/2006/picture">
+                <pic:pic xmlns:pic="http://schemas.openxmlformats.org/drawingml/2006/picture">
+                  <pic:nvPicPr>
+                    <pic:cNvPr id="1478114605" name="Picture 2" descr="A screenshot of a computer&#10;&#10;Description automatically generated"/>
+                    <pic:cNvPicPr/>
+                  </pic:nvPicPr>
+                  <pic:blipFill>
+                    <a:blip r:embed="rId9">
+                      <a:extLst>
+                        <a:ext uri="{28A0092B-C50C-407E-A947-70E740481C1C}">
+                          <a14:useLocalDpi xmlns:a14="http://schemas.microsoft.com/office/drawing/2010/main" val="0"/>
+                        </a:ext>
+                      </a:extLst>
+                    </a:blip>
+                    <a:stretch>
+                      <a:fillRect/>
+                    </a:stretch>
+                  </pic:blipFill>
+                  <pic:spPr>
+                    <a:xfrm>
+                      <a:off x="0" y="0"/>
+                      <a:ext cx="5731510" cy="3849370"/>
+                    </a:xfrm>
+                    <a:prstGeom prst="rect">
+                      <a:avLst/>
+                    </a:prstGeom>
+                    <a:ln>
+                      <a:solidFill>
+                        <a:schemeClr val="tx1"/>
+                      </a:solidFill>
+                    </a:ln>
+                  </pic:spPr>
+                </pic:pic>
+              </a:graphicData>
+            </a:graphic>
+          </wp:inline>
+        </w:drawing>
+      </w:r>
+    </w:p>
+    <w:p/>
+    <w:p>
+      <w:r>
+        <w:t>Class: `</w:t>
+      </w:r>
+      <w:proofErr w:type="spellStart"/>
+      <w:r>
+        <w:t>AssetTrackingApp</w:t>
+      </w:r>
+      <w:proofErr w:type="spellEnd"/>
+      <w:r>
+        <w:t>`</w:t>
+      </w:r>
+      <w:r>
+        <w:t xml:space="preserve"> - </w:t>
+      </w:r>
+      <w:r>
+        <w:t>This is the main class of the application. It handles everything about managing users and assets, plus it shows the graphical interface.</w:t>
+      </w:r>
+    </w:p>
+    <w:p/>
+    <w:p>
+      <w:r>
+        <w:t>Attributes:</w:t>
+      </w:r>
+    </w:p>
+    <w:p>
+      <w:pPr>
+        <w:pStyle w:val="ListParagraph"/>
+        <w:numPr>
+          <w:ilvl w:val="0"/>
+          <w:numId w:val="23"/>
+        </w:numPr>
+      </w:pPr>
+      <w:r>
+        <w:t>`users: HashMap&lt;String, User&gt;`: This stores user accounts, where the username is the key, and the user details are stored in a `User` object.</w:t>
+      </w:r>
+    </w:p>
+    <w:p>
+      <w:pPr>
+        <w:pStyle w:val="ListParagraph"/>
+        <w:numPr>
+          <w:ilvl w:val="0"/>
+          <w:numId w:val="23"/>
+        </w:numPr>
+      </w:pPr>
+      <w:r>
+        <w:t>`</w:t>
+      </w:r>
+      <w:proofErr w:type="spellStart"/>
+      <w:r>
+        <w:t>tableModel</w:t>
+      </w:r>
+      <w:proofErr w:type="spellEnd"/>
+      <w:r>
+        <w:t xml:space="preserve">: </w:t>
+      </w:r>
+      <w:proofErr w:type="spellStart"/>
+      <w:r>
+        <w:t>DefaultTableModel</w:t>
+      </w:r>
+      <w:proofErr w:type="spellEnd"/>
+      <w:r>
+        <w:t>`: This would manage data for a table, but it's not used right now.</w:t>
+      </w:r>
+    </w:p>
+    <w:p>
+      <w:pPr>
+        <w:pStyle w:val="ListParagraph"/>
+        <w:numPr>
+          <w:ilvl w:val="0"/>
+          <w:numId w:val="23"/>
+        </w:numPr>
+      </w:pPr>
+      <w:r>
+        <w:t>Input Fields: There are text fields for username, password, and asset details like asset tag, system name, etc.</w:t>
+      </w:r>
+    </w:p>
+    <w:p>
+      <w:pPr>
+        <w:pStyle w:val="ListParagraph"/>
+        <w:numPr>
+          <w:ilvl w:val="0"/>
+          <w:numId w:val="23"/>
+        </w:numPr>
+      </w:pPr>
+      <w:r>
+        <w:t>`</w:t>
+      </w:r>
+      <w:proofErr w:type="spellStart"/>
+      <w:r>
+        <w:t>departmentComboBox</w:t>
+      </w:r>
+      <w:proofErr w:type="spellEnd"/>
+      <w:r>
+        <w:t xml:space="preserve">: </w:t>
+      </w:r>
+      <w:proofErr w:type="spellStart"/>
+      <w:r>
+        <w:t>JComboBox</w:t>
+      </w:r>
+      <w:proofErr w:type="spellEnd"/>
+      <w:r>
+        <w:t>&lt;String&gt;`: A dropdown menu for selecting a department.</w:t>
+      </w:r>
+    </w:p>
+    <w:p/>
+    <w:p>
+      <w:r>
+        <w:t>Methods</w:t>
+      </w:r>
+      <w:r>
+        <w:t>:</w:t>
+      </w:r>
+    </w:p>
+    <w:p>
+      <w:pPr>
+        <w:pStyle w:val="ListParagraph"/>
+        <w:numPr>
+          <w:ilvl w:val="0"/>
+          <w:numId w:val="23"/>
+        </w:numPr>
+      </w:pPr>
+      <w:r>
+        <w:t>`</w:t>
+      </w:r>
+      <w:proofErr w:type="spellStart"/>
+      <w:proofErr w:type="gramStart"/>
+      <w:r>
+        <w:t>AssetTrackingApp</w:t>
+      </w:r>
+      <w:proofErr w:type="spellEnd"/>
+      <w:r>
+        <w:t>(</w:t>
+      </w:r>
+      <w:proofErr w:type="gramEnd"/>
+      <w:r>
+        <w:t>)`: Initializes the app and sets up the window and database.</w:t>
+      </w:r>
+    </w:p>
+    <w:p>
+      <w:pPr>
+        <w:pStyle w:val="ListParagraph"/>
+        <w:numPr>
+          <w:ilvl w:val="0"/>
+          <w:numId w:val="23"/>
+        </w:numPr>
+      </w:pPr>
+      <w:r>
+        <w:t>`</w:t>
+      </w:r>
+      <w:proofErr w:type="spellStart"/>
+      <w:proofErr w:type="gramStart"/>
+      <w:r>
+        <w:t>createNewDatabase</w:t>
+      </w:r>
+      <w:proofErr w:type="spellEnd"/>
+      <w:r>
+        <w:t>(</w:t>
+      </w:r>
+      <w:proofErr w:type="gramEnd"/>
+      <w:r>
+        <w:t>)`: Makes a new SQLite database and creates a table for assets.</w:t>
+      </w:r>
+    </w:p>
+    <w:p>
+      <w:pPr>
+        <w:pStyle w:val="ListParagraph"/>
+        <w:numPr>
+          <w:ilvl w:val="0"/>
+          <w:numId w:val="23"/>
+        </w:numPr>
+      </w:pPr>
+      <w:r>
+        <w:t>`</w:t>
+      </w:r>
+      <w:proofErr w:type="spellStart"/>
+      <w:proofErr w:type="gramStart"/>
+      <w:r>
+        <w:t>initializeUsers</w:t>
+      </w:r>
+      <w:proofErr w:type="spellEnd"/>
+      <w:r>
+        <w:t>(</w:t>
+      </w:r>
+      <w:proofErr w:type="gramEnd"/>
+      <w:r>
+        <w:t>)`: Adds some default users for logging in.</w:t>
+      </w:r>
+    </w:p>
+    <w:p>
+      <w:pPr>
+        <w:pStyle w:val="ListParagraph"/>
+        <w:numPr>
+          <w:ilvl w:val="0"/>
+          <w:numId w:val="23"/>
+        </w:numPr>
+      </w:pPr>
+      <w:r>
+        <w:t>`</w:t>
+      </w:r>
+      <w:proofErr w:type="spellStart"/>
+      <w:proofErr w:type="gramStart"/>
+      <w:r>
+        <w:t>createLoginPanel</w:t>
+      </w:r>
+      <w:proofErr w:type="spellEnd"/>
+      <w:r>
+        <w:t>(</w:t>
+      </w:r>
+      <w:proofErr w:type="gramEnd"/>
+      <w:r>
+        <w:t>)`: Creates the login screen.</w:t>
+      </w:r>
+    </w:p>
+    <w:p>
+      <w:pPr>
+        <w:pStyle w:val="ListParagraph"/>
+        <w:numPr>
+          <w:ilvl w:val="0"/>
+          <w:numId w:val="23"/>
+        </w:numPr>
+      </w:pPr>
+      <w:r>
+        <w:t>`</w:t>
+      </w:r>
+      <w:proofErr w:type="spellStart"/>
+      <w:proofErr w:type="gramStart"/>
+      <w:r>
+        <w:t>createMainPanel</w:t>
+      </w:r>
+      <w:proofErr w:type="spellEnd"/>
+      <w:r>
+        <w:t>(</w:t>
+      </w:r>
+      <w:proofErr w:type="gramEnd"/>
+      <w:r>
+        <w:t>)`: Sets up the main asset management screen.</w:t>
+      </w:r>
+    </w:p>
+    <w:p>
+      <w:pPr>
+        <w:pStyle w:val="ListParagraph"/>
+        <w:numPr>
+          <w:ilvl w:val="0"/>
+          <w:numId w:val="23"/>
+        </w:numPr>
+      </w:pPr>
+      <w:r>
+        <w:t>`</w:t>
+      </w:r>
+      <w:proofErr w:type="spellStart"/>
+      <w:proofErr w:type="gramStart"/>
+      <w:r>
+        <w:t>createAddAssetPanel</w:t>
+      </w:r>
+      <w:proofErr w:type="spellEnd"/>
+      <w:r>
+        <w:t>(</w:t>
+      </w:r>
+      <w:proofErr w:type="gramEnd"/>
+      <w:r>
+        <w:t>)`: Makes the panel for adding new asset information.</w:t>
+      </w:r>
+    </w:p>
+    <w:p>
+      <w:pPr>
+        <w:pStyle w:val="ListParagraph"/>
+        <w:numPr>
+          <w:ilvl w:val="0"/>
+          <w:numId w:val="23"/>
+        </w:numPr>
+      </w:pPr>
+      <w:r>
+        <w:t>`</w:t>
+      </w:r>
+      <w:proofErr w:type="gramStart"/>
+      <w:r>
+        <w:t>authenticate(</w:t>
+      </w:r>
+      <w:proofErr w:type="gramEnd"/>
+      <w:r>
+        <w:t>)`: Checks if the username and password are correct.</w:t>
+      </w:r>
+    </w:p>
+    <w:p>
+      <w:pPr>
+        <w:pStyle w:val="ListParagraph"/>
+        <w:numPr>
+          <w:ilvl w:val="0"/>
+          <w:numId w:val="23"/>
+        </w:numPr>
+      </w:pPr>
+      <w:r>
+        <w:t>`</w:t>
+      </w:r>
+      <w:proofErr w:type="spellStart"/>
+      <w:proofErr w:type="gramStart"/>
+      <w:r>
+        <w:t>addAsset</w:t>
+      </w:r>
+      <w:proofErr w:type="spellEnd"/>
+      <w:r>
+        <w:t>(</w:t>
+      </w:r>
+      <w:proofErr w:type="gramEnd"/>
+      <w:r>
+        <w:t>)`: Adds a new asset to the database.</w:t>
+      </w:r>
+    </w:p>
+    <w:p>
+      <w:pPr>
+        <w:pStyle w:val="ListParagraph"/>
+        <w:numPr>
+          <w:ilvl w:val="0"/>
+          <w:numId w:val="23"/>
+        </w:numPr>
+      </w:pPr>
+      <w:r>
+        <w:lastRenderedPageBreak/>
+        <w:t>`</w:t>
+      </w:r>
+      <w:proofErr w:type="spellStart"/>
+      <w:proofErr w:type="gramStart"/>
+      <w:r>
+        <w:t>clearAssetFields</w:t>
+      </w:r>
+      <w:proofErr w:type="spellEnd"/>
+      <w:r>
+        <w:t>(</w:t>
+      </w:r>
+      <w:proofErr w:type="gramEnd"/>
+      <w:r>
+        <w:t>)`: Resets the input fields after adding an asset.</w:t>
+      </w:r>
+    </w:p>
+    <w:p>
+      <w:pPr>
+        <w:pStyle w:val="ListParagraph"/>
+        <w:numPr>
+          <w:ilvl w:val="0"/>
+          <w:numId w:val="23"/>
+        </w:numPr>
+      </w:pPr>
+      <w:r>
+        <w:t>`</w:t>
+      </w:r>
+      <w:proofErr w:type="gramStart"/>
+      <w:r>
+        <w:t>logout(</w:t>
+      </w:r>
+      <w:proofErr w:type="gramEnd"/>
+      <w:r>
+        <w:t>)`: Goes back to the login screen.</w:t>
+      </w:r>
+    </w:p>
+    <w:p>
+      <w:pPr>
+        <w:pStyle w:val="ListParagraph"/>
+        <w:numPr>
+          <w:ilvl w:val="0"/>
+          <w:numId w:val="23"/>
+        </w:numPr>
+      </w:pPr>
+      <w:r>
+        <w:t>`</w:t>
+      </w:r>
+      <w:proofErr w:type="spellStart"/>
+      <w:proofErr w:type="gramStart"/>
+      <w:r>
+        <w:t>switchToPanel</w:t>
+      </w:r>
+      <w:proofErr w:type="spellEnd"/>
+      <w:r>
+        <w:t>(</w:t>
+      </w:r>
+      <w:proofErr w:type="spellStart"/>
+      <w:proofErr w:type="gramEnd"/>
+      <w:r>
+        <w:t>panelName</w:t>
+      </w:r>
+      <w:proofErr w:type="spellEnd"/>
+      <w:r>
+        <w:t>: String)`: Changes which panel is visible.</w:t>
+      </w:r>
+    </w:p>
+    <w:p>
+      <w:pPr>
+        <w:pStyle w:val="ListParagraph"/>
+        <w:numPr>
+          <w:ilvl w:val="0"/>
+          <w:numId w:val="23"/>
+        </w:numPr>
+      </w:pPr>
+      <w:r>
+        <w:t>`</w:t>
+      </w:r>
+      <w:proofErr w:type="spellStart"/>
+      <w:proofErr w:type="gramStart"/>
+      <w:r>
+        <w:t>styleButton</w:t>
+      </w:r>
+      <w:proofErr w:type="spellEnd"/>
+      <w:r>
+        <w:t>(</w:t>
+      </w:r>
+      <w:proofErr w:type="gramEnd"/>
+      <w:r>
+        <w:t xml:space="preserve">button: </w:t>
+      </w:r>
+      <w:proofErr w:type="spellStart"/>
+      <w:r>
+        <w:t>JButton</w:t>
+      </w:r>
+      <w:proofErr w:type="spellEnd"/>
+      <w:r>
+        <w:t>)`: Styles buttons for a consistent look.</w:t>
+      </w:r>
+    </w:p>
+    <w:p>
+      <w:pPr>
+        <w:pStyle w:val="ListParagraph"/>
+        <w:numPr>
+          <w:ilvl w:val="0"/>
+          <w:numId w:val="23"/>
+        </w:numPr>
+      </w:pPr>
+      <w:r>
+        <w:t>`</w:t>
+      </w:r>
+      <w:proofErr w:type="gramStart"/>
+      <w:r>
+        <w:t>main(</w:t>
+      </w:r>
+      <w:proofErr w:type="spellStart"/>
+      <w:proofErr w:type="gramEnd"/>
+      <w:r>
+        <w:t>args</w:t>
+      </w:r>
+      <w:proofErr w:type="spellEnd"/>
+      <w:r>
+        <w:t>: String[])`: The starting point of the application.</w:t>
+      </w:r>
+    </w:p>
+    <w:p/>
+    <w:p/>
+    <w:p>
+      <w:r>
+        <w:t>Class: `User`</w:t>
+      </w:r>
+      <w:r>
+        <w:t xml:space="preserve"> - t</w:t>
+      </w:r>
+      <w:r>
+        <w:t>his class represents a user account in the app.</w:t>
+      </w:r>
+    </w:p>
+    <w:p/>
+    <w:p>
+      <w:r>
+        <w:t>Attributes:</w:t>
+      </w:r>
+    </w:p>
+    <w:p>
+      <w:pPr>
+        <w:pStyle w:val="ListParagraph"/>
+        <w:numPr>
+          <w:ilvl w:val="0"/>
+          <w:numId w:val="26"/>
+        </w:numPr>
+      </w:pPr>
+      <w:r>
+        <w:t>`username: String`: The user’s login name.</w:t>
+      </w:r>
+    </w:p>
+    <w:p>
+      <w:pPr>
+        <w:pStyle w:val="ListParagraph"/>
+        <w:numPr>
+          <w:ilvl w:val="0"/>
+          <w:numId w:val="26"/>
+        </w:numPr>
+      </w:pPr>
+      <w:r>
+        <w:t>`password: String`: The user’s password.</w:t>
+      </w:r>
+    </w:p>
+    <w:p>
+      <w:pPr>
+        <w:pStyle w:val="ListParagraph"/>
+        <w:numPr>
+          <w:ilvl w:val="0"/>
+          <w:numId w:val="26"/>
+        </w:numPr>
+      </w:pPr>
+      <w:r>
+        <w:t>`</w:t>
+      </w:r>
+      <w:proofErr w:type="spellStart"/>
+      <w:r>
+        <w:t>firstName</w:t>
+      </w:r>
+      <w:proofErr w:type="spellEnd"/>
+      <w:r>
+        <w:t>: String`: The user’s first name.</w:t>
+      </w:r>
+    </w:p>
+    <w:p>
+      <w:pPr>
+        <w:pStyle w:val="ListParagraph"/>
+        <w:numPr>
+          <w:ilvl w:val="0"/>
+          <w:numId w:val="26"/>
+        </w:numPr>
+      </w:pPr>
+      <w:r>
+        <w:t>`</w:t>
+      </w:r>
+      <w:proofErr w:type="spellStart"/>
+      <w:r>
+        <w:t>lastName</w:t>
+      </w:r>
+      <w:proofErr w:type="spellEnd"/>
+      <w:r>
+        <w:t>: String`: The user’s last name.</w:t>
+      </w:r>
+    </w:p>
+    <w:p>
+      <w:pPr>
+        <w:pStyle w:val="ListParagraph"/>
+        <w:numPr>
+          <w:ilvl w:val="0"/>
+          <w:numId w:val="26"/>
+        </w:numPr>
+      </w:pPr>
+      <w:r>
+        <w:t>`email: String`: The user’s email address.</w:t>
+      </w:r>
+    </w:p>
+    <w:p/>
+    <w:p>
+      <w:r>
+        <w:t>Methods:</w:t>
+      </w:r>
+    </w:p>
+    <w:p>
+      <w:pPr>
+        <w:pStyle w:val="ListParagraph"/>
+        <w:numPr>
+          <w:ilvl w:val="0"/>
+          <w:numId w:val="28"/>
+        </w:numPr>
+      </w:pPr>
+      <w:r>
+        <w:t>`User(...)`: The constructor to create a new user with details.</w:t>
+      </w:r>
+    </w:p>
+    <w:p>
+      <w:pPr>
+        <w:pStyle w:val="ListParagraph"/>
+        <w:numPr>
+          <w:ilvl w:val="0"/>
+          <w:numId w:val="28"/>
+        </w:numPr>
+      </w:pPr>
+      <w:r>
+        <w:t>Getter Methods: These methods let other parts of the program get the user's details like their name and email.</w:t>
+      </w:r>
+    </w:p>
+    <w:p/>
+    <w:p/>
+    <w:p>
+      <w:r>
+        <w:t>Relationships</w:t>
+      </w:r>
+    </w:p>
+    <w:p>
+      <w:r>
+        <w:t>- `</w:t>
+      </w:r>
+      <w:proofErr w:type="spellStart"/>
+      <w:r>
+        <w:t>AssetTrackingApp</w:t>
+      </w:r>
+      <w:proofErr w:type="spellEnd"/>
+      <w:r>
+        <w:t>` and `User`: The `</w:t>
+      </w:r>
+      <w:proofErr w:type="spellStart"/>
+      <w:r>
+        <w:t>AssetTrackingApp</w:t>
+      </w:r>
+      <w:proofErr w:type="spellEnd"/>
+      <w:r>
+        <w:t>` class uses many `User` objects, as it can handle multiple users at the same time.</w:t>
+      </w:r>
+    </w:p>
+    <w:p/>
+    <w:p>
+      <w:r>
+        <w:t>In summary, the class diagram for `</w:t>
+      </w:r>
+      <w:proofErr w:type="spellStart"/>
+      <w:r>
+        <w:t>AssetTrackingApp</w:t>
+      </w:r>
+      <w:proofErr w:type="spellEnd"/>
+      <w:r>
+        <w:t>` shows how the program is structured. The main class manages users and assets, while the `User` class keeps track of individual user information. This design helps with user login and asset management in a clear and organized way.</w:t>
+      </w:r>
+    </w:p>
     <w:p>
       <w:pPr>
         <w:pStyle w:val="Heading1"/>
       </w:pPr>
-      <w:bookmarkStart w:id="1" w:name="_Toc180147234"/>
+    </w:p>
+    <w:p>
+      <w:pPr>
+        <w:pStyle w:val="Heading1"/>
+      </w:pPr>
+      <w:bookmarkStart w:id="1" w:name="_Toc181309479"/>
       <w:r>
         <w:t>Use Case Diagram and Description</w:t>
       </w:r>
@@ -864,121 +1535,278 @@
       <w:pPr>
         <w:jc w:val="center"/>
       </w:pPr>
-    </w:p>
-    <w:p>
-      <w:pPr>
-        <w:jc w:val="center"/>
-      </w:pPr>
-    </w:p>
-    <w:p>
-      <w:pPr>
-        <w:jc w:val="center"/>
-      </w:pPr>
-    </w:p>
-    <w:p>
-      <w:pPr>
-        <w:jc w:val="center"/>
-      </w:pPr>
-    </w:p>
-    <w:p>
-      <w:pPr>
-        <w:jc w:val="center"/>
-      </w:pPr>
-    </w:p>
-    <w:p>
-      <w:pPr>
-        <w:jc w:val="center"/>
-      </w:pPr>
-    </w:p>
-    <w:p>
-      <w:pPr>
-        <w:jc w:val="center"/>
-      </w:pPr>
-    </w:p>
-    <w:p>
-      <w:pPr>
-        <w:jc w:val="center"/>
-      </w:pPr>
-    </w:p>
-    <w:p>
-      <w:pPr>
-        <w:jc w:val="center"/>
-      </w:pPr>
-    </w:p>
-    <w:p>
-      <w:pPr>
-        <w:jc w:val="center"/>
-      </w:pPr>
-    </w:p>
-    <w:p>
-      <w:pPr>
-        <w:jc w:val="center"/>
-      </w:pPr>
-    </w:p>
-    <w:p>
-      <w:pPr>
-        <w:jc w:val="center"/>
-      </w:pPr>
-    </w:p>
-    <w:p>
-      <w:pPr>
-        <w:jc w:val="center"/>
-      </w:pPr>
-    </w:p>
-    <w:p>
-      <w:pPr>
-        <w:jc w:val="center"/>
-      </w:pPr>
-    </w:p>
-    <w:p>
-      <w:pPr>
-        <w:jc w:val="center"/>
-      </w:pPr>
-    </w:p>
-    <w:p>
-      <w:pPr>
-        <w:jc w:val="center"/>
-      </w:pPr>
-    </w:p>
-    <w:p>
-      <w:pPr>
-        <w:jc w:val="center"/>
-      </w:pPr>
-    </w:p>
-    <w:p>
-      <w:pPr>
-        <w:jc w:val="center"/>
-      </w:pPr>
-    </w:p>
-    <w:p>
-      <w:pPr>
-        <w:jc w:val="center"/>
-      </w:pPr>
-    </w:p>
-    <w:p>
-      <w:pPr>
-        <w:jc w:val="center"/>
-      </w:pPr>
-    </w:p>
-    <w:p>
-      <w:pPr>
-        <w:jc w:val="center"/>
-      </w:pPr>
-    </w:p>
-    <w:p>
-      <w:pPr>
-        <w:jc w:val="center"/>
-      </w:pPr>
-    </w:p>
-    <w:p>
-      <w:pPr>
-        <w:jc w:val="center"/>
-      </w:pPr>
-    </w:p>
-    <w:p>
-      <w:pPr>
-        <w:jc w:val="center"/>
-      </w:pPr>
+      <w:r>
+        <w:rPr>
+          <w:noProof/>
+          <w14:ligatures w14:val="standardContextual"/>
+        </w:rPr>
+        <w:drawing>
+          <wp:anchor distT="0" distB="0" distL="114300" distR="114300" simplePos="0" relativeHeight="251658240" behindDoc="1" locked="0" layoutInCell="1" allowOverlap="1" wp14:anchorId="33E13C44" wp14:editId="577D4A0E">
+            <wp:simplePos x="0" y="0"/>
+            <wp:positionH relativeFrom="margin">
+              <wp:align>left</wp:align>
+            </wp:positionH>
+            <wp:positionV relativeFrom="paragraph">
+              <wp:posOffset>8358</wp:posOffset>
+            </wp:positionV>
+            <wp:extent cx="4676775" cy="3819525"/>
+            <wp:effectExtent l="0" t="0" r="9525" b="9525"/>
+            <wp:wrapTight wrapText="bothSides">
+              <wp:wrapPolygon edited="0">
+                <wp:start x="0" y="0"/>
+                <wp:lineTo x="0" y="21546"/>
+                <wp:lineTo x="21556" y="21546"/>
+                <wp:lineTo x="21556" y="0"/>
+                <wp:lineTo x="0" y="0"/>
+              </wp:wrapPolygon>
+            </wp:wrapTight>
+            <wp:docPr id="603328153" name="Picture 3" descr="A diagram of a system&#10;&#10;Description automatically generated"/>
+            <wp:cNvGraphicFramePr>
+              <a:graphicFrameLocks xmlns:a="http://schemas.openxmlformats.org/drawingml/2006/main" noChangeAspect="1"/>
+            </wp:cNvGraphicFramePr>
+            <a:graphic xmlns:a="http://schemas.openxmlformats.org/drawingml/2006/main">
+              <a:graphicData uri="http://schemas.openxmlformats.org/drawingml/2006/picture">
+                <pic:pic xmlns:pic="http://schemas.openxmlformats.org/drawingml/2006/picture">
+                  <pic:nvPicPr>
+                    <pic:cNvPr id="603328153" name="Picture 3" descr="A diagram of a system&#10;&#10;Description automatically generated"/>
+                    <pic:cNvPicPr/>
+                  </pic:nvPicPr>
+                  <pic:blipFill>
+                    <a:blip r:embed="rId10">
+                      <a:extLst>
+                        <a:ext uri="{28A0092B-C50C-407E-A947-70E740481C1C}">
+                          <a14:useLocalDpi xmlns:a14="http://schemas.microsoft.com/office/drawing/2010/main" val="0"/>
+                        </a:ext>
+                      </a:extLst>
+                    </a:blip>
+                    <a:stretch>
+                      <a:fillRect/>
+                    </a:stretch>
+                  </pic:blipFill>
+                  <pic:spPr>
+                    <a:xfrm>
+                      <a:off x="0" y="0"/>
+                      <a:ext cx="4676775" cy="3819525"/>
+                    </a:xfrm>
+                    <a:prstGeom prst="rect">
+                      <a:avLst/>
+                    </a:prstGeom>
+                  </pic:spPr>
+                </pic:pic>
+              </a:graphicData>
+            </a:graphic>
+          </wp:anchor>
+        </w:drawing>
+      </w:r>
+    </w:p>
+    <w:p>
+      <w:pPr>
+        <w:jc w:val="center"/>
+      </w:pPr>
+    </w:p>
+    <w:p>
+      <w:pPr>
+        <w:jc w:val="center"/>
+      </w:pPr>
+    </w:p>
+    <w:p>
+      <w:pPr>
+        <w:jc w:val="center"/>
+      </w:pPr>
+    </w:p>
+    <w:p>
+      <w:pPr>
+        <w:jc w:val="center"/>
+      </w:pPr>
+    </w:p>
+    <w:p>
+      <w:pPr>
+        <w:jc w:val="center"/>
+      </w:pPr>
+    </w:p>
+    <w:p>
+      <w:pPr>
+        <w:jc w:val="center"/>
+      </w:pPr>
+    </w:p>
+    <w:p>
+      <w:pPr>
+        <w:jc w:val="center"/>
+      </w:pPr>
+    </w:p>
+    <w:p>
+      <w:pPr>
+        <w:jc w:val="center"/>
+      </w:pPr>
+    </w:p>
+    <w:p>
+      <w:pPr>
+        <w:jc w:val="center"/>
+      </w:pPr>
+    </w:p>
+    <w:p>
+      <w:pPr>
+        <w:jc w:val="center"/>
+      </w:pPr>
+    </w:p>
+    <w:p>
+      <w:pPr>
+        <w:jc w:val="center"/>
+      </w:pPr>
+    </w:p>
+    <w:p>
+      <w:pPr>
+        <w:jc w:val="center"/>
+      </w:pPr>
+    </w:p>
+    <w:p>
+      <w:pPr>
+        <w:jc w:val="center"/>
+      </w:pPr>
+    </w:p>
+    <w:p>
+      <w:pPr>
+        <w:jc w:val="center"/>
+      </w:pPr>
+    </w:p>
+    <w:p>
+      <w:pPr>
+        <w:jc w:val="center"/>
+      </w:pPr>
+    </w:p>
+    <w:p>
+      <w:pPr>
+        <w:jc w:val="center"/>
+      </w:pPr>
+    </w:p>
+    <w:p>
+      <w:pPr>
+        <w:jc w:val="center"/>
+      </w:pPr>
+    </w:p>
+    <w:p>
+      <w:pPr>
+        <w:jc w:val="center"/>
+      </w:pPr>
+    </w:p>
+    <w:p>
+      <w:pPr>
+        <w:jc w:val="center"/>
+      </w:pPr>
+    </w:p>
+    <w:p>
+      <w:pPr>
+        <w:jc w:val="center"/>
+      </w:pPr>
+    </w:p>
+    <w:p>
+      <w:pPr>
+        <w:jc w:val="left"/>
+      </w:pPr>
+    </w:p>
+    <w:p>
+      <w:pPr>
+        <w:jc w:val="left"/>
+      </w:pPr>
+      <w:r>
+        <w:t xml:space="preserve">In developing the Asset Tracking System, I created a use case diagram that illustrates the interactions between users and the system's functionalities, particularly focusing on the process of adding an asset. The diagram visually represents the relationships between different actors and the key actions they can perform within the system. At the </w:t>
+      </w:r>
+      <w:r>
+        <w:t>centre</w:t>
+      </w:r>
+      <w:r>
+        <w:t xml:space="preserve"> of the diagram is the system itself, </w:t>
+      </w:r>
+      <w:r>
+        <w:t>labelled</w:t>
+      </w:r>
+      <w:r>
+        <w:t xml:space="preserve"> "Asset Tracking System," which encompasses all functionalities available to users.</w:t>
+      </w:r>
+    </w:p>
+    <w:p>
+      <w:pPr>
+        <w:jc w:val="left"/>
+      </w:pPr>
+    </w:p>
+    <w:p>
+      <w:pPr>
+        <w:jc w:val="left"/>
+      </w:pPr>
+      <w:r>
+        <w:t xml:space="preserve">The primary actor in this system is the User. This individual represents anyone who interacts with the Asset Tracking System, including employees and administrators responsible for managing assets. Within this context, I identified three critical use cases: Authenticate User, Add Asset, and Logout User. </w:t>
+      </w:r>
+    </w:p>
+    <w:p>
+      <w:pPr>
+        <w:jc w:val="left"/>
+      </w:pPr>
+    </w:p>
+    <w:p>
+      <w:pPr>
+        <w:pStyle w:val="ListParagraph"/>
+        <w:numPr>
+          <w:ilvl w:val="0"/>
+          <w:numId w:val="22"/>
+        </w:numPr>
+        <w:jc w:val="left"/>
+      </w:pPr>
+      <w:r>
+        <w:t>The first use case, Authenticate User, describes the process by which the user enters their username and password to gain access to the system. For this action to occur, the user must possess valid credentials. Once authenticated, the user is granted access to the system's main functionalities, allowing them to perform various asset management tasks.</w:t>
+      </w:r>
+    </w:p>
+    <w:p>
+      <w:pPr>
+        <w:jc w:val="left"/>
+      </w:pPr>
+    </w:p>
+    <w:p>
+      <w:pPr>
+        <w:pStyle w:val="ListParagraph"/>
+        <w:numPr>
+          <w:ilvl w:val="0"/>
+          <w:numId w:val="22"/>
+        </w:numPr>
+        <w:jc w:val="left"/>
+      </w:pPr>
+      <w:r>
+        <w:t xml:space="preserve">The second use case, Add Asset, details the steps a user takes to input asset information into the system. This includes filling out a form with essential details such </w:t>
+      </w:r>
+      <w:r>
+        <w:lastRenderedPageBreak/>
+        <w:t>as the asset tag, system name, model, manufacturer, and other relevant data. Before this action can take place, the user must be authenticated to ensure that only authorized personnel can add assets. Upon successful submission, the asset is recorded in the database, and the user receives a confirmation message indicating that the operation was successful.</w:t>
+      </w:r>
+    </w:p>
+    <w:p>
+      <w:pPr>
+        <w:jc w:val="left"/>
+      </w:pPr>
+    </w:p>
+    <w:p>
+      <w:pPr>
+        <w:pStyle w:val="ListParagraph"/>
+        <w:numPr>
+          <w:ilvl w:val="0"/>
+          <w:numId w:val="22"/>
+        </w:numPr>
+        <w:jc w:val="left"/>
+      </w:pPr>
+      <w:r>
+        <w:t>Lastly, the Logout User use case allows the user to exit the system securely. For a user to log out, they must first be logged in. After choosing to log out, the system returns the user to the login screen, ensuring that the session is ended appropriately.</w:t>
+      </w:r>
+    </w:p>
+    <w:p>
+      <w:pPr>
+        <w:jc w:val="left"/>
+      </w:pPr>
+    </w:p>
+    <w:p>
+      <w:pPr>
+        <w:jc w:val="left"/>
+      </w:pPr>
+      <w:r>
+        <w:t xml:space="preserve">Overall, the use case diagram effectively communicates how users will interact with the Asset Tracking System. It highlights essential functionalities such as authentication, adding assets, and logging out, providing a clear understanding of user roles and system capabilities. </w:t>
+      </w:r>
     </w:p>
     <w:p>
       <w:pPr>
@@ -987,8 +1815,8 @@
     </w:p>
     <w:p/>
     <w:sectPr>
-      <w:headerReference w:type="default" r:id="rId9"/>
-      <w:footerReference w:type="default" r:id="rId10"/>
+      <w:headerReference w:type="default" r:id="rId11"/>
+      <w:footerReference w:type="default" r:id="rId12"/>
       <w:pgSz w:w="11906" w:h="16838"/>
       <w:pgMar w:top="1440" w:right="1440" w:bottom="1440" w:left="1440" w:header="708" w:footer="708" w:gutter="0"/>
       <w:cols w:space="708"/>
@@ -1027,7 +1855,6 @@
         <w:docPartUnique/>
       </w:docPartObj>
     </w:sdtPr>
-    <w:sdtEndPr/>
     <w:sdtContent>
       <w:p>
         <w:pPr>
@@ -1099,7 +1926,7 @@
       <w:rPr>
         <w:noProof/>
       </w:rPr>
-      <w:t>18/10/24</w:t>
+      <w:t>31/10/24</w:t>
     </w:r>
     <w:r>
       <w:fldChar w:fldCharType="end"/>
@@ -1450,6 +2277,118 @@
     </w:lvl>
   </w:abstractNum>
   <w:abstractNum w:abstractNumId="3" w15:restartNumberingAfterBreak="0">
+    <w:nsid w:val="0AB905FE"/>
+    <w:multiLevelType w:val="hybridMultilevel"/>
+    <w:tmpl w:val="C2D030A0"/>
+    <w:lvl w:ilvl="0" w:tplc="44B4323C">
+      <w:numFmt w:val="bullet"/>
+      <w:lvlText w:val="-"/>
+      <w:lvlJc w:val="left"/>
+      <w:pPr>
+        <w:ind w:left="720" w:hanging="360"/>
+      </w:pPr>
+      <w:rPr>
+        <w:rFonts w:ascii="Calibri Light" w:eastAsia="Times New Roman" w:hAnsi="Calibri Light" w:cs="Calibri Light" w:hint="default"/>
+      </w:rPr>
+    </w:lvl>
+    <w:lvl w:ilvl="1" w:tplc="08090003" w:tentative="1">
+      <w:start w:val="1"/>
+      <w:numFmt w:val="bullet"/>
+      <w:lvlText w:val="o"/>
+      <w:lvlJc w:val="left"/>
+      <w:pPr>
+        <w:ind w:left="1440" w:hanging="360"/>
+      </w:pPr>
+      <w:rPr>
+        <w:rFonts w:ascii="Courier New" w:hAnsi="Courier New" w:cs="Courier New" w:hint="default"/>
+      </w:rPr>
+    </w:lvl>
+    <w:lvl w:ilvl="2" w:tplc="08090005" w:tentative="1">
+      <w:start w:val="1"/>
+      <w:numFmt w:val="bullet"/>
+      <w:lvlText w:val=""/>
+      <w:lvlJc w:val="left"/>
+      <w:pPr>
+        <w:ind w:left="2160" w:hanging="360"/>
+      </w:pPr>
+      <w:rPr>
+        <w:rFonts w:ascii="Wingdings" w:hAnsi="Wingdings" w:hint="default"/>
+      </w:rPr>
+    </w:lvl>
+    <w:lvl w:ilvl="3" w:tplc="08090001" w:tentative="1">
+      <w:start w:val="1"/>
+      <w:numFmt w:val="bullet"/>
+      <w:lvlText w:val=""/>
+      <w:lvlJc w:val="left"/>
+      <w:pPr>
+        <w:ind w:left="2880" w:hanging="360"/>
+      </w:pPr>
+      <w:rPr>
+        <w:rFonts w:ascii="Symbol" w:hAnsi="Symbol" w:hint="default"/>
+      </w:rPr>
+    </w:lvl>
+    <w:lvl w:ilvl="4" w:tplc="08090003" w:tentative="1">
+      <w:start w:val="1"/>
+      <w:numFmt w:val="bullet"/>
+      <w:lvlText w:val="o"/>
+      <w:lvlJc w:val="left"/>
+      <w:pPr>
+        <w:ind w:left="3600" w:hanging="360"/>
+      </w:pPr>
+      <w:rPr>
+        <w:rFonts w:ascii="Courier New" w:hAnsi="Courier New" w:cs="Courier New" w:hint="default"/>
+      </w:rPr>
+    </w:lvl>
+    <w:lvl w:ilvl="5" w:tplc="08090005" w:tentative="1">
+      <w:start w:val="1"/>
+      <w:numFmt w:val="bullet"/>
+      <w:lvlText w:val=""/>
+      <w:lvlJc w:val="left"/>
+      <w:pPr>
+        <w:ind w:left="4320" w:hanging="360"/>
+      </w:pPr>
+      <w:rPr>
+        <w:rFonts w:ascii="Wingdings" w:hAnsi="Wingdings" w:hint="default"/>
+      </w:rPr>
+    </w:lvl>
+    <w:lvl w:ilvl="6" w:tplc="08090001" w:tentative="1">
+      <w:start w:val="1"/>
+      <w:numFmt w:val="bullet"/>
+      <w:lvlText w:val=""/>
+      <w:lvlJc w:val="left"/>
+      <w:pPr>
+        <w:ind w:left="5040" w:hanging="360"/>
+      </w:pPr>
+      <w:rPr>
+        <w:rFonts w:ascii="Symbol" w:hAnsi="Symbol" w:hint="default"/>
+      </w:rPr>
+    </w:lvl>
+    <w:lvl w:ilvl="7" w:tplc="08090003" w:tentative="1">
+      <w:start w:val="1"/>
+      <w:numFmt w:val="bullet"/>
+      <w:lvlText w:val="o"/>
+      <w:lvlJc w:val="left"/>
+      <w:pPr>
+        <w:ind w:left="5760" w:hanging="360"/>
+      </w:pPr>
+      <w:rPr>
+        <w:rFonts w:ascii="Courier New" w:hAnsi="Courier New" w:cs="Courier New" w:hint="default"/>
+      </w:rPr>
+    </w:lvl>
+    <w:lvl w:ilvl="8" w:tplc="08090005" w:tentative="1">
+      <w:start w:val="1"/>
+      <w:numFmt w:val="bullet"/>
+      <w:lvlText w:val=""/>
+      <w:lvlJc w:val="left"/>
+      <w:pPr>
+        <w:ind w:left="6480" w:hanging="360"/>
+      </w:pPr>
+      <w:rPr>
+        <w:rFonts w:ascii="Wingdings" w:hAnsi="Wingdings" w:hint="default"/>
+      </w:rPr>
+    </w:lvl>
+  </w:abstractNum>
+  <w:abstractNum w:abstractNumId="4" w15:restartNumberingAfterBreak="0">
     <w:nsid w:val="0B987578"/>
     <w:multiLevelType w:val="hybridMultilevel"/>
     <w:tmpl w:val="A678B43E"/>
@@ -1562,7 +2501,7 @@
       </w:rPr>
     </w:lvl>
   </w:abstractNum>
-  <w:abstractNum w:abstractNumId="4" w15:restartNumberingAfterBreak="0">
+  <w:abstractNum w:abstractNumId="5" w15:restartNumberingAfterBreak="0">
     <w:nsid w:val="10F837AC"/>
     <w:multiLevelType w:val="hybridMultilevel"/>
     <w:tmpl w:val="8AA6A1EC"/>
@@ -1651,7 +2590,119 @@
       </w:pPr>
     </w:lvl>
   </w:abstractNum>
-  <w:abstractNum w:abstractNumId="5" w15:restartNumberingAfterBreak="0">
+  <w:abstractNum w:abstractNumId="6" w15:restartNumberingAfterBreak="0">
+    <w:nsid w:val="15EF1F06"/>
+    <w:multiLevelType w:val="hybridMultilevel"/>
+    <w:tmpl w:val="B4BC1068"/>
+    <w:lvl w:ilvl="0" w:tplc="08090003">
+      <w:start w:val="1"/>
+      <w:numFmt w:val="bullet"/>
+      <w:lvlText w:val="o"/>
+      <w:lvlJc w:val="left"/>
+      <w:pPr>
+        <w:ind w:left="360" w:hanging="360"/>
+      </w:pPr>
+      <w:rPr>
+        <w:rFonts w:ascii="Courier New" w:hAnsi="Courier New" w:cs="Courier New" w:hint="default"/>
+      </w:rPr>
+    </w:lvl>
+    <w:lvl w:ilvl="1" w:tplc="E962FEFA">
+      <w:numFmt w:val="bullet"/>
+      <w:lvlText w:val="-"/>
+      <w:lvlJc w:val="left"/>
+      <w:pPr>
+        <w:ind w:left="1080" w:hanging="360"/>
+      </w:pPr>
+      <w:rPr>
+        <w:rFonts w:ascii="Calibri Light" w:eastAsia="Times New Roman" w:hAnsi="Calibri Light" w:cs="Calibri Light" w:hint="default"/>
+      </w:rPr>
+    </w:lvl>
+    <w:lvl w:ilvl="2" w:tplc="08090005">
+      <w:start w:val="1"/>
+      <w:numFmt w:val="bullet"/>
+      <w:lvlText w:val=""/>
+      <w:lvlJc w:val="left"/>
+      <w:pPr>
+        <w:ind w:left="1800" w:hanging="360"/>
+      </w:pPr>
+      <w:rPr>
+        <w:rFonts w:ascii="Wingdings" w:hAnsi="Wingdings" w:hint="default"/>
+      </w:rPr>
+    </w:lvl>
+    <w:lvl w:ilvl="3" w:tplc="08090001" w:tentative="1">
+      <w:start w:val="1"/>
+      <w:numFmt w:val="bullet"/>
+      <w:lvlText w:val=""/>
+      <w:lvlJc w:val="left"/>
+      <w:pPr>
+        <w:ind w:left="2520" w:hanging="360"/>
+      </w:pPr>
+      <w:rPr>
+        <w:rFonts w:ascii="Symbol" w:hAnsi="Symbol" w:hint="default"/>
+      </w:rPr>
+    </w:lvl>
+    <w:lvl w:ilvl="4" w:tplc="08090003" w:tentative="1">
+      <w:start w:val="1"/>
+      <w:numFmt w:val="bullet"/>
+      <w:lvlText w:val="o"/>
+      <w:lvlJc w:val="left"/>
+      <w:pPr>
+        <w:ind w:left="3240" w:hanging="360"/>
+      </w:pPr>
+      <w:rPr>
+        <w:rFonts w:ascii="Courier New" w:hAnsi="Courier New" w:cs="Courier New" w:hint="default"/>
+      </w:rPr>
+    </w:lvl>
+    <w:lvl w:ilvl="5" w:tplc="08090005" w:tentative="1">
+      <w:start w:val="1"/>
+      <w:numFmt w:val="bullet"/>
+      <w:lvlText w:val=""/>
+      <w:lvlJc w:val="left"/>
+      <w:pPr>
+        <w:ind w:left="3960" w:hanging="360"/>
+      </w:pPr>
+      <w:rPr>
+        <w:rFonts w:ascii="Wingdings" w:hAnsi="Wingdings" w:hint="default"/>
+      </w:rPr>
+    </w:lvl>
+    <w:lvl w:ilvl="6" w:tplc="08090001" w:tentative="1">
+      <w:start w:val="1"/>
+      <w:numFmt w:val="bullet"/>
+      <w:lvlText w:val=""/>
+      <w:lvlJc w:val="left"/>
+      <w:pPr>
+        <w:ind w:left="4680" w:hanging="360"/>
+      </w:pPr>
+      <w:rPr>
+        <w:rFonts w:ascii="Symbol" w:hAnsi="Symbol" w:hint="default"/>
+      </w:rPr>
+    </w:lvl>
+    <w:lvl w:ilvl="7" w:tplc="08090003" w:tentative="1">
+      <w:start w:val="1"/>
+      <w:numFmt w:val="bullet"/>
+      <w:lvlText w:val="o"/>
+      <w:lvlJc w:val="left"/>
+      <w:pPr>
+        <w:ind w:left="5400" w:hanging="360"/>
+      </w:pPr>
+      <w:rPr>
+        <w:rFonts w:ascii="Courier New" w:hAnsi="Courier New" w:cs="Courier New" w:hint="default"/>
+      </w:rPr>
+    </w:lvl>
+    <w:lvl w:ilvl="8" w:tplc="08090005" w:tentative="1">
+      <w:start w:val="1"/>
+      <w:numFmt w:val="bullet"/>
+      <w:lvlText w:val=""/>
+      <w:lvlJc w:val="left"/>
+      <w:pPr>
+        <w:ind w:left="6120" w:hanging="360"/>
+      </w:pPr>
+      <w:rPr>
+        <w:rFonts w:ascii="Wingdings" w:hAnsi="Wingdings" w:hint="default"/>
+      </w:rPr>
+    </w:lvl>
+  </w:abstractNum>
+  <w:abstractNum w:abstractNumId="7" w15:restartNumberingAfterBreak="0">
     <w:nsid w:val="1E5559F7"/>
     <w:multiLevelType w:val="hybridMultilevel"/>
     <w:tmpl w:val="0D6A044C"/>
@@ -1740,7 +2791,120 @@
       </w:pPr>
     </w:lvl>
   </w:abstractNum>
-  <w:abstractNum w:abstractNumId="6" w15:restartNumberingAfterBreak="0">
+  <w:abstractNum w:abstractNumId="8" w15:restartNumberingAfterBreak="0">
+    <w:nsid w:val="24504601"/>
+    <w:multiLevelType w:val="hybridMultilevel"/>
+    <w:tmpl w:val="CB96F752"/>
+    <w:lvl w:ilvl="0" w:tplc="08090003">
+      <w:start w:val="1"/>
+      <w:numFmt w:val="bullet"/>
+      <w:lvlText w:val="o"/>
+      <w:lvlJc w:val="left"/>
+      <w:pPr>
+        <w:ind w:left="360" w:hanging="360"/>
+      </w:pPr>
+      <w:rPr>
+        <w:rFonts w:ascii="Courier New" w:hAnsi="Courier New" w:cs="Courier New" w:hint="default"/>
+      </w:rPr>
+    </w:lvl>
+    <w:lvl w:ilvl="1" w:tplc="08090003" w:tentative="1">
+      <w:start w:val="1"/>
+      <w:numFmt w:val="bullet"/>
+      <w:lvlText w:val="o"/>
+      <w:lvlJc w:val="left"/>
+      <w:pPr>
+        <w:ind w:left="1080" w:hanging="360"/>
+      </w:pPr>
+      <w:rPr>
+        <w:rFonts w:ascii="Courier New" w:hAnsi="Courier New" w:cs="Courier New" w:hint="default"/>
+      </w:rPr>
+    </w:lvl>
+    <w:lvl w:ilvl="2" w:tplc="08090005" w:tentative="1">
+      <w:start w:val="1"/>
+      <w:numFmt w:val="bullet"/>
+      <w:lvlText w:val=""/>
+      <w:lvlJc w:val="left"/>
+      <w:pPr>
+        <w:ind w:left="1800" w:hanging="360"/>
+      </w:pPr>
+      <w:rPr>
+        <w:rFonts w:ascii="Wingdings" w:hAnsi="Wingdings" w:hint="default"/>
+      </w:rPr>
+    </w:lvl>
+    <w:lvl w:ilvl="3" w:tplc="08090001" w:tentative="1">
+      <w:start w:val="1"/>
+      <w:numFmt w:val="bullet"/>
+      <w:lvlText w:val=""/>
+      <w:lvlJc w:val="left"/>
+      <w:pPr>
+        <w:ind w:left="2520" w:hanging="360"/>
+      </w:pPr>
+      <w:rPr>
+        <w:rFonts w:ascii="Symbol" w:hAnsi="Symbol" w:hint="default"/>
+      </w:rPr>
+    </w:lvl>
+    <w:lvl w:ilvl="4" w:tplc="08090003" w:tentative="1">
+      <w:start w:val="1"/>
+      <w:numFmt w:val="bullet"/>
+      <w:lvlText w:val="o"/>
+      <w:lvlJc w:val="left"/>
+      <w:pPr>
+        <w:ind w:left="3240" w:hanging="360"/>
+      </w:pPr>
+      <w:rPr>
+        <w:rFonts w:ascii="Courier New" w:hAnsi="Courier New" w:cs="Courier New" w:hint="default"/>
+      </w:rPr>
+    </w:lvl>
+    <w:lvl w:ilvl="5" w:tplc="08090005" w:tentative="1">
+      <w:start w:val="1"/>
+      <w:numFmt w:val="bullet"/>
+      <w:lvlText w:val=""/>
+      <w:lvlJc w:val="left"/>
+      <w:pPr>
+        <w:ind w:left="3960" w:hanging="360"/>
+      </w:pPr>
+      <w:rPr>
+        <w:rFonts w:ascii="Wingdings" w:hAnsi="Wingdings" w:hint="default"/>
+      </w:rPr>
+    </w:lvl>
+    <w:lvl w:ilvl="6" w:tplc="08090001" w:tentative="1">
+      <w:start w:val="1"/>
+      <w:numFmt w:val="bullet"/>
+      <w:lvlText w:val=""/>
+      <w:lvlJc w:val="left"/>
+      <w:pPr>
+        <w:ind w:left="4680" w:hanging="360"/>
+      </w:pPr>
+      <w:rPr>
+        <w:rFonts w:ascii="Symbol" w:hAnsi="Symbol" w:hint="default"/>
+      </w:rPr>
+    </w:lvl>
+    <w:lvl w:ilvl="7" w:tplc="08090003" w:tentative="1">
+      <w:start w:val="1"/>
+      <w:numFmt w:val="bullet"/>
+      <w:lvlText w:val="o"/>
+      <w:lvlJc w:val="left"/>
+      <w:pPr>
+        <w:ind w:left="5400" w:hanging="360"/>
+      </w:pPr>
+      <w:rPr>
+        <w:rFonts w:ascii="Courier New" w:hAnsi="Courier New" w:cs="Courier New" w:hint="default"/>
+      </w:rPr>
+    </w:lvl>
+    <w:lvl w:ilvl="8" w:tplc="08090005" w:tentative="1">
+      <w:start w:val="1"/>
+      <w:numFmt w:val="bullet"/>
+      <w:lvlText w:val=""/>
+      <w:lvlJc w:val="left"/>
+      <w:pPr>
+        <w:ind w:left="6120" w:hanging="360"/>
+      </w:pPr>
+      <w:rPr>
+        <w:rFonts w:ascii="Wingdings" w:hAnsi="Wingdings" w:hint="default"/>
+      </w:rPr>
+    </w:lvl>
+  </w:abstractNum>
+  <w:abstractNum w:abstractNumId="9" w15:restartNumberingAfterBreak="0">
     <w:nsid w:val="27F236A0"/>
     <w:multiLevelType w:val="hybridMultilevel"/>
     <w:tmpl w:val="B43E48D4"/>
@@ -1853,7 +3017,7 @@
       </w:rPr>
     </w:lvl>
   </w:abstractNum>
-  <w:abstractNum w:abstractNumId="7" w15:restartNumberingAfterBreak="0">
+  <w:abstractNum w:abstractNumId="10" w15:restartNumberingAfterBreak="0">
     <w:nsid w:val="2C480694"/>
     <w:multiLevelType w:val="hybridMultilevel"/>
     <w:tmpl w:val="0DA25FD2"/>
@@ -1966,7 +3130,119 @@
       </w:rPr>
     </w:lvl>
   </w:abstractNum>
-  <w:abstractNum w:abstractNumId="8" w15:restartNumberingAfterBreak="0">
+  <w:abstractNum w:abstractNumId="11" w15:restartNumberingAfterBreak="0">
+    <w:nsid w:val="2DB95433"/>
+    <w:multiLevelType w:val="hybridMultilevel"/>
+    <w:tmpl w:val="B3C2B906"/>
+    <w:lvl w:ilvl="0" w:tplc="44B4323C">
+      <w:numFmt w:val="bullet"/>
+      <w:lvlText w:val="-"/>
+      <w:lvlJc w:val="left"/>
+      <w:pPr>
+        <w:ind w:left="720" w:hanging="360"/>
+      </w:pPr>
+      <w:rPr>
+        <w:rFonts w:ascii="Calibri Light" w:eastAsia="Times New Roman" w:hAnsi="Calibri Light" w:cs="Calibri Light" w:hint="default"/>
+      </w:rPr>
+    </w:lvl>
+    <w:lvl w:ilvl="1" w:tplc="08090003" w:tentative="1">
+      <w:start w:val="1"/>
+      <w:numFmt w:val="bullet"/>
+      <w:lvlText w:val="o"/>
+      <w:lvlJc w:val="left"/>
+      <w:pPr>
+        <w:ind w:left="1440" w:hanging="360"/>
+      </w:pPr>
+      <w:rPr>
+        <w:rFonts w:ascii="Courier New" w:hAnsi="Courier New" w:cs="Courier New" w:hint="default"/>
+      </w:rPr>
+    </w:lvl>
+    <w:lvl w:ilvl="2" w:tplc="08090005" w:tentative="1">
+      <w:start w:val="1"/>
+      <w:numFmt w:val="bullet"/>
+      <w:lvlText w:val=""/>
+      <w:lvlJc w:val="left"/>
+      <w:pPr>
+        <w:ind w:left="2160" w:hanging="360"/>
+      </w:pPr>
+      <w:rPr>
+        <w:rFonts w:ascii="Wingdings" w:hAnsi="Wingdings" w:hint="default"/>
+      </w:rPr>
+    </w:lvl>
+    <w:lvl w:ilvl="3" w:tplc="08090001" w:tentative="1">
+      <w:start w:val="1"/>
+      <w:numFmt w:val="bullet"/>
+      <w:lvlText w:val=""/>
+      <w:lvlJc w:val="left"/>
+      <w:pPr>
+        <w:ind w:left="2880" w:hanging="360"/>
+      </w:pPr>
+      <w:rPr>
+        <w:rFonts w:ascii="Symbol" w:hAnsi="Symbol" w:hint="default"/>
+      </w:rPr>
+    </w:lvl>
+    <w:lvl w:ilvl="4" w:tplc="08090003" w:tentative="1">
+      <w:start w:val="1"/>
+      <w:numFmt w:val="bullet"/>
+      <w:lvlText w:val="o"/>
+      <w:lvlJc w:val="left"/>
+      <w:pPr>
+        <w:ind w:left="3600" w:hanging="360"/>
+      </w:pPr>
+      <w:rPr>
+        <w:rFonts w:ascii="Courier New" w:hAnsi="Courier New" w:cs="Courier New" w:hint="default"/>
+      </w:rPr>
+    </w:lvl>
+    <w:lvl w:ilvl="5" w:tplc="08090005" w:tentative="1">
+      <w:start w:val="1"/>
+      <w:numFmt w:val="bullet"/>
+      <w:lvlText w:val=""/>
+      <w:lvlJc w:val="left"/>
+      <w:pPr>
+        <w:ind w:left="4320" w:hanging="360"/>
+      </w:pPr>
+      <w:rPr>
+        <w:rFonts w:ascii="Wingdings" w:hAnsi="Wingdings" w:hint="default"/>
+      </w:rPr>
+    </w:lvl>
+    <w:lvl w:ilvl="6" w:tplc="08090001" w:tentative="1">
+      <w:start w:val="1"/>
+      <w:numFmt w:val="bullet"/>
+      <w:lvlText w:val=""/>
+      <w:lvlJc w:val="left"/>
+      <w:pPr>
+        <w:ind w:left="5040" w:hanging="360"/>
+      </w:pPr>
+      <w:rPr>
+        <w:rFonts w:ascii="Symbol" w:hAnsi="Symbol" w:hint="default"/>
+      </w:rPr>
+    </w:lvl>
+    <w:lvl w:ilvl="7" w:tplc="08090003" w:tentative="1">
+      <w:start w:val="1"/>
+      <w:numFmt w:val="bullet"/>
+      <w:lvlText w:val="o"/>
+      <w:lvlJc w:val="left"/>
+      <w:pPr>
+        <w:ind w:left="5760" w:hanging="360"/>
+      </w:pPr>
+      <w:rPr>
+        <w:rFonts w:ascii="Courier New" w:hAnsi="Courier New" w:cs="Courier New" w:hint="default"/>
+      </w:rPr>
+    </w:lvl>
+    <w:lvl w:ilvl="8" w:tplc="08090005" w:tentative="1">
+      <w:start w:val="1"/>
+      <w:numFmt w:val="bullet"/>
+      <w:lvlText w:val=""/>
+      <w:lvlJc w:val="left"/>
+      <w:pPr>
+        <w:ind w:left="6480" w:hanging="360"/>
+      </w:pPr>
+      <w:rPr>
+        <w:rFonts w:ascii="Wingdings" w:hAnsi="Wingdings" w:hint="default"/>
+      </w:rPr>
+    </w:lvl>
+  </w:abstractNum>
+  <w:abstractNum w:abstractNumId="12" w15:restartNumberingAfterBreak="0">
     <w:nsid w:val="304B71D2"/>
     <w:multiLevelType w:val="hybridMultilevel"/>
     <w:tmpl w:val="90C69074"/>
@@ -2079,7 +3355,7 @@
       </w:rPr>
     </w:lvl>
   </w:abstractNum>
-  <w:abstractNum w:abstractNumId="9" w15:restartNumberingAfterBreak="0">
+  <w:abstractNum w:abstractNumId="13" w15:restartNumberingAfterBreak="0">
     <w:nsid w:val="30CC2D67"/>
     <w:multiLevelType w:val="hybridMultilevel"/>
     <w:tmpl w:val="21AC03CE"/>
@@ -2192,7 +3468,7 @@
       </w:rPr>
     </w:lvl>
   </w:abstractNum>
-  <w:abstractNum w:abstractNumId="10" w15:restartNumberingAfterBreak="0">
+  <w:abstractNum w:abstractNumId="14" w15:restartNumberingAfterBreak="0">
     <w:nsid w:val="30F84C20"/>
     <w:multiLevelType w:val="hybridMultilevel"/>
     <w:tmpl w:val="CEAC3046"/>
@@ -2281,7 +3557,7 @@
       </w:pPr>
     </w:lvl>
   </w:abstractNum>
-  <w:abstractNum w:abstractNumId="11" w15:restartNumberingAfterBreak="0">
+  <w:abstractNum w:abstractNumId="15" w15:restartNumberingAfterBreak="0">
     <w:nsid w:val="357A46AD"/>
     <w:multiLevelType w:val="hybridMultilevel"/>
     <w:tmpl w:val="58B20896"/>
@@ -2394,7 +3670,7 @@
       </w:rPr>
     </w:lvl>
   </w:abstractNum>
-  <w:abstractNum w:abstractNumId="12" w15:restartNumberingAfterBreak="0">
+  <w:abstractNum w:abstractNumId="16" w15:restartNumberingAfterBreak="0">
     <w:nsid w:val="3BEA42A3"/>
     <w:multiLevelType w:val="hybridMultilevel"/>
     <w:tmpl w:val="7284BCC0"/>
@@ -2507,7 +3783,120 @@
       </w:rPr>
     </w:lvl>
   </w:abstractNum>
-  <w:abstractNum w:abstractNumId="13" w15:restartNumberingAfterBreak="0">
+  <w:abstractNum w:abstractNumId="17" w15:restartNumberingAfterBreak="0">
+    <w:nsid w:val="40B8168F"/>
+    <w:multiLevelType w:val="hybridMultilevel"/>
+    <w:tmpl w:val="5E927B98"/>
+    <w:lvl w:ilvl="0" w:tplc="08090003">
+      <w:start w:val="1"/>
+      <w:numFmt w:val="bullet"/>
+      <w:lvlText w:val="o"/>
+      <w:lvlJc w:val="left"/>
+      <w:pPr>
+        <w:ind w:left="360" w:hanging="360"/>
+      </w:pPr>
+      <w:rPr>
+        <w:rFonts w:ascii="Courier New" w:hAnsi="Courier New" w:cs="Courier New" w:hint="default"/>
+      </w:rPr>
+    </w:lvl>
+    <w:lvl w:ilvl="1" w:tplc="08090003" w:tentative="1">
+      <w:start w:val="1"/>
+      <w:numFmt w:val="bullet"/>
+      <w:lvlText w:val="o"/>
+      <w:lvlJc w:val="left"/>
+      <w:pPr>
+        <w:ind w:left="1080" w:hanging="360"/>
+      </w:pPr>
+      <w:rPr>
+        <w:rFonts w:ascii="Courier New" w:hAnsi="Courier New" w:cs="Courier New" w:hint="default"/>
+      </w:rPr>
+    </w:lvl>
+    <w:lvl w:ilvl="2" w:tplc="08090005" w:tentative="1">
+      <w:start w:val="1"/>
+      <w:numFmt w:val="bullet"/>
+      <w:lvlText w:val=""/>
+      <w:lvlJc w:val="left"/>
+      <w:pPr>
+        <w:ind w:left="1800" w:hanging="360"/>
+      </w:pPr>
+      <w:rPr>
+        <w:rFonts w:ascii="Wingdings" w:hAnsi="Wingdings" w:hint="default"/>
+      </w:rPr>
+    </w:lvl>
+    <w:lvl w:ilvl="3" w:tplc="08090001" w:tentative="1">
+      <w:start w:val="1"/>
+      <w:numFmt w:val="bullet"/>
+      <w:lvlText w:val=""/>
+      <w:lvlJc w:val="left"/>
+      <w:pPr>
+        <w:ind w:left="2520" w:hanging="360"/>
+      </w:pPr>
+      <w:rPr>
+        <w:rFonts w:ascii="Symbol" w:hAnsi="Symbol" w:hint="default"/>
+      </w:rPr>
+    </w:lvl>
+    <w:lvl w:ilvl="4" w:tplc="08090003" w:tentative="1">
+      <w:start w:val="1"/>
+      <w:numFmt w:val="bullet"/>
+      <w:lvlText w:val="o"/>
+      <w:lvlJc w:val="left"/>
+      <w:pPr>
+        <w:ind w:left="3240" w:hanging="360"/>
+      </w:pPr>
+      <w:rPr>
+        <w:rFonts w:ascii="Courier New" w:hAnsi="Courier New" w:cs="Courier New" w:hint="default"/>
+      </w:rPr>
+    </w:lvl>
+    <w:lvl w:ilvl="5" w:tplc="08090005" w:tentative="1">
+      <w:start w:val="1"/>
+      <w:numFmt w:val="bullet"/>
+      <w:lvlText w:val=""/>
+      <w:lvlJc w:val="left"/>
+      <w:pPr>
+        <w:ind w:left="3960" w:hanging="360"/>
+      </w:pPr>
+      <w:rPr>
+        <w:rFonts w:ascii="Wingdings" w:hAnsi="Wingdings" w:hint="default"/>
+      </w:rPr>
+    </w:lvl>
+    <w:lvl w:ilvl="6" w:tplc="08090001" w:tentative="1">
+      <w:start w:val="1"/>
+      <w:numFmt w:val="bullet"/>
+      <w:lvlText w:val=""/>
+      <w:lvlJc w:val="left"/>
+      <w:pPr>
+        <w:ind w:left="4680" w:hanging="360"/>
+      </w:pPr>
+      <w:rPr>
+        <w:rFonts w:ascii="Symbol" w:hAnsi="Symbol" w:hint="default"/>
+      </w:rPr>
+    </w:lvl>
+    <w:lvl w:ilvl="7" w:tplc="08090003" w:tentative="1">
+      <w:start w:val="1"/>
+      <w:numFmt w:val="bullet"/>
+      <w:lvlText w:val="o"/>
+      <w:lvlJc w:val="left"/>
+      <w:pPr>
+        <w:ind w:left="5400" w:hanging="360"/>
+      </w:pPr>
+      <w:rPr>
+        <w:rFonts w:ascii="Courier New" w:hAnsi="Courier New" w:cs="Courier New" w:hint="default"/>
+      </w:rPr>
+    </w:lvl>
+    <w:lvl w:ilvl="8" w:tplc="08090005" w:tentative="1">
+      <w:start w:val="1"/>
+      <w:numFmt w:val="bullet"/>
+      <w:lvlText w:val=""/>
+      <w:lvlJc w:val="left"/>
+      <w:pPr>
+        <w:ind w:left="6120" w:hanging="360"/>
+      </w:pPr>
+      <w:rPr>
+        <w:rFonts w:ascii="Wingdings" w:hAnsi="Wingdings" w:hint="default"/>
+      </w:rPr>
+    </w:lvl>
+  </w:abstractNum>
+  <w:abstractNum w:abstractNumId="18" w15:restartNumberingAfterBreak="0">
     <w:nsid w:val="56B648C7"/>
     <w:multiLevelType w:val="hybridMultilevel"/>
     <w:tmpl w:val="63E6CCD4"/>
@@ -2620,7 +4009,7 @@
       </w:rPr>
     </w:lvl>
   </w:abstractNum>
-  <w:abstractNum w:abstractNumId="14" w15:restartNumberingAfterBreak="0">
+  <w:abstractNum w:abstractNumId="19" w15:restartNumberingAfterBreak="0">
     <w:nsid w:val="64AF69E1"/>
     <w:multiLevelType w:val="hybridMultilevel"/>
     <w:tmpl w:val="71484272"/>
@@ -2733,7 +4122,7 @@
       </w:rPr>
     </w:lvl>
   </w:abstractNum>
-  <w:abstractNum w:abstractNumId="15" w15:restartNumberingAfterBreak="0">
+  <w:abstractNum w:abstractNumId="20" w15:restartNumberingAfterBreak="0">
     <w:nsid w:val="650122D8"/>
     <w:multiLevelType w:val="hybridMultilevel"/>
     <w:tmpl w:val="F2ECF21E"/>
@@ -2846,7 +4235,344 @@
       </w:rPr>
     </w:lvl>
   </w:abstractNum>
-  <w:abstractNum w:abstractNumId="16" w15:restartNumberingAfterBreak="0">
+  <w:abstractNum w:abstractNumId="21" w15:restartNumberingAfterBreak="0">
+    <w:nsid w:val="68252EB8"/>
+    <w:multiLevelType w:val="hybridMultilevel"/>
+    <w:tmpl w:val="7A5ED7CE"/>
+    <w:lvl w:ilvl="0" w:tplc="08090001">
+      <w:start w:val="1"/>
+      <w:numFmt w:val="bullet"/>
+      <w:lvlText w:val=""/>
+      <w:lvlJc w:val="left"/>
+      <w:pPr>
+        <w:ind w:left="720" w:hanging="360"/>
+      </w:pPr>
+      <w:rPr>
+        <w:rFonts w:ascii="Symbol" w:hAnsi="Symbol" w:hint="default"/>
+      </w:rPr>
+    </w:lvl>
+    <w:lvl w:ilvl="1" w:tplc="08090003" w:tentative="1">
+      <w:start w:val="1"/>
+      <w:numFmt w:val="bullet"/>
+      <w:lvlText w:val="o"/>
+      <w:lvlJc w:val="left"/>
+      <w:pPr>
+        <w:ind w:left="1440" w:hanging="360"/>
+      </w:pPr>
+      <w:rPr>
+        <w:rFonts w:ascii="Courier New" w:hAnsi="Courier New" w:cs="Courier New" w:hint="default"/>
+      </w:rPr>
+    </w:lvl>
+    <w:lvl w:ilvl="2" w:tplc="08090005" w:tentative="1">
+      <w:start w:val="1"/>
+      <w:numFmt w:val="bullet"/>
+      <w:lvlText w:val=""/>
+      <w:lvlJc w:val="left"/>
+      <w:pPr>
+        <w:ind w:left="2160" w:hanging="360"/>
+      </w:pPr>
+      <w:rPr>
+        <w:rFonts w:ascii="Wingdings" w:hAnsi="Wingdings" w:hint="default"/>
+      </w:rPr>
+    </w:lvl>
+    <w:lvl w:ilvl="3" w:tplc="08090001" w:tentative="1">
+      <w:start w:val="1"/>
+      <w:numFmt w:val="bullet"/>
+      <w:lvlText w:val=""/>
+      <w:lvlJc w:val="left"/>
+      <w:pPr>
+        <w:ind w:left="2880" w:hanging="360"/>
+      </w:pPr>
+      <w:rPr>
+        <w:rFonts w:ascii="Symbol" w:hAnsi="Symbol" w:hint="default"/>
+      </w:rPr>
+    </w:lvl>
+    <w:lvl w:ilvl="4" w:tplc="08090003" w:tentative="1">
+      <w:start w:val="1"/>
+      <w:numFmt w:val="bullet"/>
+      <w:lvlText w:val="o"/>
+      <w:lvlJc w:val="left"/>
+      <w:pPr>
+        <w:ind w:left="3600" w:hanging="360"/>
+      </w:pPr>
+      <w:rPr>
+        <w:rFonts w:ascii="Courier New" w:hAnsi="Courier New" w:cs="Courier New" w:hint="default"/>
+      </w:rPr>
+    </w:lvl>
+    <w:lvl w:ilvl="5" w:tplc="08090005" w:tentative="1">
+      <w:start w:val="1"/>
+      <w:numFmt w:val="bullet"/>
+      <w:lvlText w:val=""/>
+      <w:lvlJc w:val="left"/>
+      <w:pPr>
+        <w:ind w:left="4320" w:hanging="360"/>
+      </w:pPr>
+      <w:rPr>
+        <w:rFonts w:ascii="Wingdings" w:hAnsi="Wingdings" w:hint="default"/>
+      </w:rPr>
+    </w:lvl>
+    <w:lvl w:ilvl="6" w:tplc="08090001" w:tentative="1">
+      <w:start w:val="1"/>
+      <w:numFmt w:val="bullet"/>
+      <w:lvlText w:val=""/>
+      <w:lvlJc w:val="left"/>
+      <w:pPr>
+        <w:ind w:left="5040" w:hanging="360"/>
+      </w:pPr>
+      <w:rPr>
+        <w:rFonts w:ascii="Symbol" w:hAnsi="Symbol" w:hint="default"/>
+      </w:rPr>
+    </w:lvl>
+    <w:lvl w:ilvl="7" w:tplc="08090003" w:tentative="1">
+      <w:start w:val="1"/>
+      <w:numFmt w:val="bullet"/>
+      <w:lvlText w:val="o"/>
+      <w:lvlJc w:val="left"/>
+      <w:pPr>
+        <w:ind w:left="5760" w:hanging="360"/>
+      </w:pPr>
+      <w:rPr>
+        <w:rFonts w:ascii="Courier New" w:hAnsi="Courier New" w:cs="Courier New" w:hint="default"/>
+      </w:rPr>
+    </w:lvl>
+    <w:lvl w:ilvl="8" w:tplc="08090005" w:tentative="1">
+      <w:start w:val="1"/>
+      <w:numFmt w:val="bullet"/>
+      <w:lvlText w:val=""/>
+      <w:lvlJc w:val="left"/>
+      <w:pPr>
+        <w:ind w:left="6480" w:hanging="360"/>
+      </w:pPr>
+      <w:rPr>
+        <w:rFonts w:ascii="Wingdings" w:hAnsi="Wingdings" w:hint="default"/>
+      </w:rPr>
+    </w:lvl>
+  </w:abstractNum>
+  <w:abstractNum w:abstractNumId="22" w15:restartNumberingAfterBreak="0">
+    <w:nsid w:val="69995FC0"/>
+    <w:multiLevelType w:val="hybridMultilevel"/>
+    <w:tmpl w:val="169EFABA"/>
+    <w:lvl w:ilvl="0" w:tplc="44B4323C">
+      <w:numFmt w:val="bullet"/>
+      <w:lvlText w:val="-"/>
+      <w:lvlJc w:val="left"/>
+      <w:pPr>
+        <w:ind w:left="720" w:hanging="360"/>
+      </w:pPr>
+      <w:rPr>
+        <w:rFonts w:ascii="Calibri Light" w:eastAsia="Times New Roman" w:hAnsi="Calibri Light" w:cs="Calibri Light" w:hint="default"/>
+      </w:rPr>
+    </w:lvl>
+    <w:lvl w:ilvl="1" w:tplc="08090003" w:tentative="1">
+      <w:start w:val="1"/>
+      <w:numFmt w:val="bullet"/>
+      <w:lvlText w:val="o"/>
+      <w:lvlJc w:val="left"/>
+      <w:pPr>
+        <w:ind w:left="1440" w:hanging="360"/>
+      </w:pPr>
+      <w:rPr>
+        <w:rFonts w:ascii="Courier New" w:hAnsi="Courier New" w:cs="Courier New" w:hint="default"/>
+      </w:rPr>
+    </w:lvl>
+    <w:lvl w:ilvl="2" w:tplc="08090005" w:tentative="1">
+      <w:start w:val="1"/>
+      <w:numFmt w:val="bullet"/>
+      <w:lvlText w:val=""/>
+      <w:lvlJc w:val="left"/>
+      <w:pPr>
+        <w:ind w:left="2160" w:hanging="360"/>
+      </w:pPr>
+      <w:rPr>
+        <w:rFonts w:ascii="Wingdings" w:hAnsi="Wingdings" w:hint="default"/>
+      </w:rPr>
+    </w:lvl>
+    <w:lvl w:ilvl="3" w:tplc="08090001" w:tentative="1">
+      <w:start w:val="1"/>
+      <w:numFmt w:val="bullet"/>
+      <w:lvlText w:val=""/>
+      <w:lvlJc w:val="left"/>
+      <w:pPr>
+        <w:ind w:left="2880" w:hanging="360"/>
+      </w:pPr>
+      <w:rPr>
+        <w:rFonts w:ascii="Symbol" w:hAnsi="Symbol" w:hint="default"/>
+      </w:rPr>
+    </w:lvl>
+    <w:lvl w:ilvl="4" w:tplc="08090003" w:tentative="1">
+      <w:start w:val="1"/>
+      <w:numFmt w:val="bullet"/>
+      <w:lvlText w:val="o"/>
+      <w:lvlJc w:val="left"/>
+      <w:pPr>
+        <w:ind w:left="3600" w:hanging="360"/>
+      </w:pPr>
+      <w:rPr>
+        <w:rFonts w:ascii="Courier New" w:hAnsi="Courier New" w:cs="Courier New" w:hint="default"/>
+      </w:rPr>
+    </w:lvl>
+    <w:lvl w:ilvl="5" w:tplc="08090005" w:tentative="1">
+      <w:start w:val="1"/>
+      <w:numFmt w:val="bullet"/>
+      <w:lvlText w:val=""/>
+      <w:lvlJc w:val="left"/>
+      <w:pPr>
+        <w:ind w:left="4320" w:hanging="360"/>
+      </w:pPr>
+      <w:rPr>
+        <w:rFonts w:ascii="Wingdings" w:hAnsi="Wingdings" w:hint="default"/>
+      </w:rPr>
+    </w:lvl>
+    <w:lvl w:ilvl="6" w:tplc="08090001" w:tentative="1">
+      <w:start w:val="1"/>
+      <w:numFmt w:val="bullet"/>
+      <w:lvlText w:val=""/>
+      <w:lvlJc w:val="left"/>
+      <w:pPr>
+        <w:ind w:left="5040" w:hanging="360"/>
+      </w:pPr>
+      <w:rPr>
+        <w:rFonts w:ascii="Symbol" w:hAnsi="Symbol" w:hint="default"/>
+      </w:rPr>
+    </w:lvl>
+    <w:lvl w:ilvl="7" w:tplc="08090003" w:tentative="1">
+      <w:start w:val="1"/>
+      <w:numFmt w:val="bullet"/>
+      <w:lvlText w:val="o"/>
+      <w:lvlJc w:val="left"/>
+      <w:pPr>
+        <w:ind w:left="5760" w:hanging="360"/>
+      </w:pPr>
+      <w:rPr>
+        <w:rFonts w:ascii="Courier New" w:hAnsi="Courier New" w:cs="Courier New" w:hint="default"/>
+      </w:rPr>
+    </w:lvl>
+    <w:lvl w:ilvl="8" w:tplc="08090005" w:tentative="1">
+      <w:start w:val="1"/>
+      <w:numFmt w:val="bullet"/>
+      <w:lvlText w:val=""/>
+      <w:lvlJc w:val="left"/>
+      <w:pPr>
+        <w:ind w:left="6480" w:hanging="360"/>
+      </w:pPr>
+      <w:rPr>
+        <w:rFonts w:ascii="Wingdings" w:hAnsi="Wingdings" w:hint="default"/>
+      </w:rPr>
+    </w:lvl>
+  </w:abstractNum>
+  <w:abstractNum w:abstractNumId="23" w15:restartNumberingAfterBreak="0">
+    <w:nsid w:val="74677441"/>
+    <w:multiLevelType w:val="hybridMultilevel"/>
+    <w:tmpl w:val="73CA8B82"/>
+    <w:lvl w:ilvl="0" w:tplc="44B4323C">
+      <w:numFmt w:val="bullet"/>
+      <w:lvlText w:val="-"/>
+      <w:lvlJc w:val="left"/>
+      <w:pPr>
+        <w:ind w:left="720" w:hanging="360"/>
+      </w:pPr>
+      <w:rPr>
+        <w:rFonts w:ascii="Calibri Light" w:eastAsia="Times New Roman" w:hAnsi="Calibri Light" w:cs="Calibri Light" w:hint="default"/>
+      </w:rPr>
+    </w:lvl>
+    <w:lvl w:ilvl="1" w:tplc="08090003" w:tentative="1">
+      <w:start w:val="1"/>
+      <w:numFmt w:val="bullet"/>
+      <w:lvlText w:val="o"/>
+      <w:lvlJc w:val="left"/>
+      <w:pPr>
+        <w:ind w:left="1440" w:hanging="360"/>
+      </w:pPr>
+      <w:rPr>
+        <w:rFonts w:ascii="Courier New" w:hAnsi="Courier New" w:cs="Courier New" w:hint="default"/>
+      </w:rPr>
+    </w:lvl>
+    <w:lvl w:ilvl="2" w:tplc="08090005" w:tentative="1">
+      <w:start w:val="1"/>
+      <w:numFmt w:val="bullet"/>
+      <w:lvlText w:val=""/>
+      <w:lvlJc w:val="left"/>
+      <w:pPr>
+        <w:ind w:left="2160" w:hanging="360"/>
+      </w:pPr>
+      <w:rPr>
+        <w:rFonts w:ascii="Wingdings" w:hAnsi="Wingdings" w:hint="default"/>
+      </w:rPr>
+    </w:lvl>
+    <w:lvl w:ilvl="3" w:tplc="08090001" w:tentative="1">
+      <w:start w:val="1"/>
+      <w:numFmt w:val="bullet"/>
+      <w:lvlText w:val=""/>
+      <w:lvlJc w:val="left"/>
+      <w:pPr>
+        <w:ind w:left="2880" w:hanging="360"/>
+      </w:pPr>
+      <w:rPr>
+        <w:rFonts w:ascii="Symbol" w:hAnsi="Symbol" w:hint="default"/>
+      </w:rPr>
+    </w:lvl>
+    <w:lvl w:ilvl="4" w:tplc="08090003" w:tentative="1">
+      <w:start w:val="1"/>
+      <w:numFmt w:val="bullet"/>
+      <w:lvlText w:val="o"/>
+      <w:lvlJc w:val="left"/>
+      <w:pPr>
+        <w:ind w:left="3600" w:hanging="360"/>
+      </w:pPr>
+      <w:rPr>
+        <w:rFonts w:ascii="Courier New" w:hAnsi="Courier New" w:cs="Courier New" w:hint="default"/>
+      </w:rPr>
+    </w:lvl>
+    <w:lvl w:ilvl="5" w:tplc="08090005" w:tentative="1">
+      <w:start w:val="1"/>
+      <w:numFmt w:val="bullet"/>
+      <w:lvlText w:val=""/>
+      <w:lvlJc w:val="left"/>
+      <w:pPr>
+        <w:ind w:left="4320" w:hanging="360"/>
+      </w:pPr>
+      <w:rPr>
+        <w:rFonts w:ascii="Wingdings" w:hAnsi="Wingdings" w:hint="default"/>
+      </w:rPr>
+    </w:lvl>
+    <w:lvl w:ilvl="6" w:tplc="08090001" w:tentative="1">
+      <w:start w:val="1"/>
+      <w:numFmt w:val="bullet"/>
+      <w:lvlText w:val=""/>
+      <w:lvlJc w:val="left"/>
+      <w:pPr>
+        <w:ind w:left="5040" w:hanging="360"/>
+      </w:pPr>
+      <w:rPr>
+        <w:rFonts w:ascii="Symbol" w:hAnsi="Symbol" w:hint="default"/>
+      </w:rPr>
+    </w:lvl>
+    <w:lvl w:ilvl="7" w:tplc="08090003" w:tentative="1">
+      <w:start w:val="1"/>
+      <w:numFmt w:val="bullet"/>
+      <w:lvlText w:val="o"/>
+      <w:lvlJc w:val="left"/>
+      <w:pPr>
+        <w:ind w:left="5760" w:hanging="360"/>
+      </w:pPr>
+      <w:rPr>
+        <w:rFonts w:ascii="Courier New" w:hAnsi="Courier New" w:cs="Courier New" w:hint="default"/>
+      </w:rPr>
+    </w:lvl>
+    <w:lvl w:ilvl="8" w:tplc="08090005" w:tentative="1">
+      <w:start w:val="1"/>
+      <w:numFmt w:val="bullet"/>
+      <w:lvlText w:val=""/>
+      <w:lvlJc w:val="left"/>
+      <w:pPr>
+        <w:ind w:left="6480" w:hanging="360"/>
+      </w:pPr>
+      <w:rPr>
+        <w:rFonts w:ascii="Wingdings" w:hAnsi="Wingdings" w:hint="default"/>
+      </w:rPr>
+    </w:lvl>
+  </w:abstractNum>
+  <w:abstractNum w:abstractNumId="24" w15:restartNumberingAfterBreak="0">
     <w:nsid w:val="7660026E"/>
     <w:multiLevelType w:val="hybridMultilevel"/>
     <w:tmpl w:val="B650CF72"/>
@@ -2959,7 +4685,120 @@
       </w:rPr>
     </w:lvl>
   </w:abstractNum>
-  <w:abstractNum w:abstractNumId="17" w15:restartNumberingAfterBreak="0">
+  <w:abstractNum w:abstractNumId="25" w15:restartNumberingAfterBreak="0">
+    <w:nsid w:val="794934DF"/>
+    <w:multiLevelType w:val="hybridMultilevel"/>
+    <w:tmpl w:val="3BC0B8C4"/>
+    <w:lvl w:ilvl="0" w:tplc="0809000F">
+      <w:start w:val="1"/>
+      <w:numFmt w:val="decimal"/>
+      <w:lvlText w:val="%1."/>
+      <w:lvlJc w:val="left"/>
+      <w:pPr>
+        <w:ind w:left="720" w:hanging="360"/>
+      </w:pPr>
+      <w:rPr>
+        <w:rFonts w:hint="default"/>
+      </w:rPr>
+    </w:lvl>
+    <w:lvl w:ilvl="1" w:tplc="FFFFFFFF" w:tentative="1">
+      <w:start w:val="1"/>
+      <w:numFmt w:val="bullet"/>
+      <w:lvlText w:val="o"/>
+      <w:lvlJc w:val="left"/>
+      <w:pPr>
+        <w:ind w:left="1440" w:hanging="360"/>
+      </w:pPr>
+      <w:rPr>
+        <w:rFonts w:ascii="Courier New" w:hAnsi="Courier New" w:cs="Courier New" w:hint="default"/>
+      </w:rPr>
+    </w:lvl>
+    <w:lvl w:ilvl="2" w:tplc="FFFFFFFF" w:tentative="1">
+      <w:start w:val="1"/>
+      <w:numFmt w:val="bullet"/>
+      <w:lvlText w:val=""/>
+      <w:lvlJc w:val="left"/>
+      <w:pPr>
+        <w:ind w:left="2160" w:hanging="360"/>
+      </w:pPr>
+      <w:rPr>
+        <w:rFonts w:ascii="Wingdings" w:hAnsi="Wingdings" w:hint="default"/>
+      </w:rPr>
+    </w:lvl>
+    <w:lvl w:ilvl="3" w:tplc="FFFFFFFF" w:tentative="1">
+      <w:start w:val="1"/>
+      <w:numFmt w:val="bullet"/>
+      <w:lvlText w:val=""/>
+      <w:lvlJc w:val="left"/>
+      <w:pPr>
+        <w:ind w:left="2880" w:hanging="360"/>
+      </w:pPr>
+      <w:rPr>
+        <w:rFonts w:ascii="Symbol" w:hAnsi="Symbol" w:hint="default"/>
+      </w:rPr>
+    </w:lvl>
+    <w:lvl w:ilvl="4" w:tplc="FFFFFFFF" w:tentative="1">
+      <w:start w:val="1"/>
+      <w:numFmt w:val="bullet"/>
+      <w:lvlText w:val="o"/>
+      <w:lvlJc w:val="left"/>
+      <w:pPr>
+        <w:ind w:left="3600" w:hanging="360"/>
+      </w:pPr>
+      <w:rPr>
+        <w:rFonts w:ascii="Courier New" w:hAnsi="Courier New" w:cs="Courier New" w:hint="default"/>
+      </w:rPr>
+    </w:lvl>
+    <w:lvl w:ilvl="5" w:tplc="FFFFFFFF" w:tentative="1">
+      <w:start w:val="1"/>
+      <w:numFmt w:val="bullet"/>
+      <w:lvlText w:val=""/>
+      <w:lvlJc w:val="left"/>
+      <w:pPr>
+        <w:ind w:left="4320" w:hanging="360"/>
+      </w:pPr>
+      <w:rPr>
+        <w:rFonts w:ascii="Wingdings" w:hAnsi="Wingdings" w:hint="default"/>
+      </w:rPr>
+    </w:lvl>
+    <w:lvl w:ilvl="6" w:tplc="FFFFFFFF" w:tentative="1">
+      <w:start w:val="1"/>
+      <w:numFmt w:val="bullet"/>
+      <w:lvlText w:val=""/>
+      <w:lvlJc w:val="left"/>
+      <w:pPr>
+        <w:ind w:left="5040" w:hanging="360"/>
+      </w:pPr>
+      <w:rPr>
+        <w:rFonts w:ascii="Symbol" w:hAnsi="Symbol" w:hint="default"/>
+      </w:rPr>
+    </w:lvl>
+    <w:lvl w:ilvl="7" w:tplc="FFFFFFFF" w:tentative="1">
+      <w:start w:val="1"/>
+      <w:numFmt w:val="bullet"/>
+      <w:lvlText w:val="o"/>
+      <w:lvlJc w:val="left"/>
+      <w:pPr>
+        <w:ind w:left="5760" w:hanging="360"/>
+      </w:pPr>
+      <w:rPr>
+        <w:rFonts w:ascii="Courier New" w:hAnsi="Courier New" w:cs="Courier New" w:hint="default"/>
+      </w:rPr>
+    </w:lvl>
+    <w:lvl w:ilvl="8" w:tplc="FFFFFFFF" w:tentative="1">
+      <w:start w:val="1"/>
+      <w:numFmt w:val="bullet"/>
+      <w:lvlText w:val=""/>
+      <w:lvlJc w:val="left"/>
+      <w:pPr>
+        <w:ind w:left="6480" w:hanging="360"/>
+      </w:pPr>
+      <w:rPr>
+        <w:rFonts w:ascii="Wingdings" w:hAnsi="Wingdings" w:hint="default"/>
+      </w:rPr>
+    </w:lvl>
+  </w:abstractNum>
+  <w:abstractNum w:abstractNumId="26" w15:restartNumberingAfterBreak="0">
     <w:nsid w:val="7A7819C2"/>
     <w:multiLevelType w:val="hybridMultilevel"/>
     <w:tmpl w:val="A5DEBD26"/>
@@ -3072,7 +4911,7 @@
       </w:rPr>
     </w:lvl>
   </w:abstractNum>
-  <w:abstractNum w:abstractNumId="18" w15:restartNumberingAfterBreak="0">
+  <w:abstractNum w:abstractNumId="27" w15:restartNumberingAfterBreak="0">
     <w:nsid w:val="7AAA15E6"/>
     <w:multiLevelType w:val="hybridMultilevel"/>
     <w:tmpl w:val="D324BDE0"/>
@@ -3161,7 +5000,7 @@
       </w:pPr>
     </w:lvl>
   </w:abstractNum>
-  <w:abstractNum w:abstractNumId="19" w15:restartNumberingAfterBreak="0">
+  <w:abstractNum w:abstractNumId="28" w15:restartNumberingAfterBreak="0">
     <w:nsid w:val="7DDA6CD7"/>
     <w:multiLevelType w:val="hybridMultilevel"/>
     <w:tmpl w:val="6C94D818"/>
@@ -3275,64 +5114,91 @@
     </w:lvl>
   </w:abstractNum>
   <w:num w:numId="1" w16cid:durableId="1146316462">
-    <w:abstractNumId w:val="17"/>
+    <w:abstractNumId w:val="26"/>
   </w:num>
   <w:num w:numId="2" w16cid:durableId="1255819186">
-    <w:abstractNumId w:val="7"/>
+    <w:abstractNumId w:val="10"/>
   </w:num>
   <w:num w:numId="3" w16cid:durableId="195700552">
-    <w:abstractNumId w:val="8"/>
+    <w:abstractNumId w:val="12"/>
   </w:num>
   <w:num w:numId="4" w16cid:durableId="1333601522">
-    <w:abstractNumId w:val="3"/>
+    <w:abstractNumId w:val="4"/>
   </w:num>
   <w:num w:numId="5" w16cid:durableId="918828643">
-    <w:abstractNumId w:val="11"/>
+    <w:abstractNumId w:val="15"/>
   </w:num>
   <w:num w:numId="6" w16cid:durableId="1015571349">
     <w:abstractNumId w:val="2"/>
   </w:num>
   <w:num w:numId="7" w16cid:durableId="2078278991">
-    <w:abstractNumId w:val="4"/>
+    <w:abstractNumId w:val="5"/>
   </w:num>
   <w:num w:numId="8" w16cid:durableId="1166673854">
-    <w:abstractNumId w:val="12"/>
+    <w:abstractNumId w:val="16"/>
   </w:num>
   <w:num w:numId="9" w16cid:durableId="939336887">
-    <w:abstractNumId w:val="6"/>
+    <w:abstractNumId w:val="9"/>
   </w:num>
   <w:num w:numId="10" w16cid:durableId="1332487512">
+    <w:abstractNumId w:val="19"/>
+  </w:num>
+  <w:num w:numId="11" w16cid:durableId="703554615">
+    <w:abstractNumId w:val="18"/>
+  </w:num>
+  <w:num w:numId="12" w16cid:durableId="2093893119">
+    <w:abstractNumId w:val="28"/>
+  </w:num>
+  <w:num w:numId="13" w16cid:durableId="231430932">
     <w:abstractNumId w:val="14"/>
   </w:num>
-  <w:num w:numId="11" w16cid:durableId="703554615">
-    <w:abstractNumId w:val="13"/>
-  </w:num>
-  <w:num w:numId="12" w16cid:durableId="2093893119">
-    <w:abstractNumId w:val="19"/>
-  </w:num>
-  <w:num w:numId="13" w16cid:durableId="231430932">
-    <w:abstractNumId w:val="10"/>
-  </w:num>
   <w:num w:numId="14" w16cid:durableId="916867569">
-    <w:abstractNumId w:val="16"/>
+    <w:abstractNumId w:val="24"/>
   </w:num>
   <w:num w:numId="15" w16cid:durableId="117603930">
     <w:abstractNumId w:val="1"/>
   </w:num>
   <w:num w:numId="16" w16cid:durableId="1775787999">
-    <w:abstractNumId w:val="9"/>
+    <w:abstractNumId w:val="13"/>
   </w:num>
   <w:num w:numId="17" w16cid:durableId="662470470">
-    <w:abstractNumId w:val="5"/>
+    <w:abstractNumId w:val="7"/>
   </w:num>
   <w:num w:numId="18" w16cid:durableId="1209995577">
-    <w:abstractNumId w:val="18"/>
+    <w:abstractNumId w:val="27"/>
   </w:num>
   <w:num w:numId="19" w16cid:durableId="778060774">
     <w:abstractNumId w:val="0"/>
   </w:num>
   <w:num w:numId="20" w16cid:durableId="1296375218">
-    <w:abstractNumId w:val="15"/>
+    <w:abstractNumId w:val="20"/>
+  </w:num>
+  <w:num w:numId="21" w16cid:durableId="843515803">
+    <w:abstractNumId w:val="21"/>
+  </w:num>
+  <w:num w:numId="22" w16cid:durableId="187570064">
+    <w:abstractNumId w:val="25"/>
+  </w:num>
+  <w:num w:numId="23" w16cid:durableId="1699503934">
+    <w:abstractNumId w:val="6"/>
+  </w:num>
+  <w:num w:numId="24" w16cid:durableId="995643434">
+    <w:abstractNumId w:val="11"/>
+  </w:num>
+  <w:num w:numId="25" w16cid:durableId="1974628625">
+    <w:abstractNumId w:val="23"/>
+  </w:num>
+  <w:num w:numId="26" w16cid:durableId="2076927471">
+    <w:abstractNumId w:val="17"/>
+  </w:num>
+  <w:num w:numId="27" w16cid:durableId="1713308190">
+    <w:abstractNumId w:val="3"/>
+  </w:num>
+  <w:num w:numId="28" w16cid:durableId="68769431">
+    <w:abstractNumId w:val="8"/>
+  </w:num>
+  <w:num w:numId="29" w16cid:durableId="1958026438">
+    <w:abstractNumId w:val="22"/>
   </w:num>
 </w:numbering>
 </file>

</xml_diff>

<commit_message>
Committing final cleared up code and documentation
</commit_message>
<xml_diff>
--- a/2406584_CW1_Part2.docx
+++ b/2406584_CW1_Part2.docx
@@ -234,7 +234,7 @@
           <w:noProof/>
           <w:szCs w:val="28"/>
         </w:rPr>
-        <w:t>Thursday, 31 October 2024</w:t>
+        <w:t>Tuesday, 05 November 2024</w:t>
       </w:r>
       <w:r>
         <w:rPr>
@@ -858,10 +858,10 @@
           <w14:ligatures w14:val="standardContextual"/>
         </w:rPr>
         <w:drawing>
-          <wp:inline distT="0" distB="0" distL="0" distR="0" wp14:anchorId="7B50FC96" wp14:editId="30A8149B">
-            <wp:extent cx="5731510" cy="3849370"/>
-            <wp:effectExtent l="19050" t="19050" r="21590" b="17780"/>
-            <wp:docPr id="1478114605" name="Picture 2" descr="A screenshot of a computer&#10;&#10;Description automatically generated"/>
+          <wp:inline distT="0" distB="0" distL="0" distR="0" wp14:anchorId="2275705F" wp14:editId="1E999A5D">
+            <wp:extent cx="5731510" cy="4200525"/>
+            <wp:effectExtent l="19050" t="19050" r="21590" b="28575"/>
+            <wp:docPr id="478842059" name="Picture 1" descr="A screenshot of a computer&#10;&#10;Description automatically generated"/>
             <wp:cNvGraphicFramePr>
               <a:graphicFrameLocks xmlns:a="http://schemas.openxmlformats.org/drawingml/2006/main" noChangeAspect="1"/>
             </wp:cNvGraphicFramePr>
@@ -869,7 +869,7 @@
               <a:graphicData uri="http://schemas.openxmlformats.org/drawingml/2006/picture">
                 <pic:pic xmlns:pic="http://schemas.openxmlformats.org/drawingml/2006/picture">
                   <pic:nvPicPr>
-                    <pic:cNvPr id="1478114605" name="Picture 2" descr="A screenshot of a computer&#10;&#10;Description automatically generated"/>
+                    <pic:cNvPr id="478842059" name="Picture 1" descr="A screenshot of a computer&#10;&#10;Description automatically generated"/>
                     <pic:cNvPicPr/>
                   </pic:nvPicPr>
                   <pic:blipFill>
@@ -887,7 +887,7 @@
                   <pic:spPr>
                     <a:xfrm>
                       <a:off x="0" y="0"/>
-                      <a:ext cx="5731510" cy="3849370"/>
+                      <a:ext cx="5731510" cy="4200525"/>
                     </a:xfrm>
                     <a:prstGeom prst="rect">
                       <a:avLst/>
@@ -907,28 +907,195 @@
     </w:p>
     <w:p/>
     <w:p>
-      <w:r>
-        <w:t>Class: `</w:t>
-      </w:r>
-      <w:proofErr w:type="spellStart"/>
-      <w:r>
-        <w:t>AssetTrackingApp</w:t>
-      </w:r>
-      <w:proofErr w:type="spellEnd"/>
-      <w:r>
-        <w:t>`</w:t>
-      </w:r>
-      <w:r>
-        <w:t xml:space="preserve"> - </w:t>
-      </w:r>
+      <w:pPr>
+        <w:pStyle w:val="Heading2"/>
+        <w:rPr>
+          <w:sz w:val="28"/>
+          <w:szCs w:val="28"/>
+          <w:u w:val="single"/>
+        </w:rPr>
+      </w:pPr>
+      <w:r>
+        <w:rPr>
+          <w:sz w:val="28"/>
+          <w:szCs w:val="28"/>
+          <w:u w:val="single"/>
+        </w:rPr>
+        <w:t xml:space="preserve">Class: `AssetTrackingApp` </w:t>
+      </w:r>
+    </w:p>
+    <w:p>
+      <w:pPr>
+        <w:jc w:val="left"/>
+      </w:pPr>
       <w:r>
         <w:t>This is the main class of the application. It handles everything about managing users and assets, plus it shows the graphical interface.</w:t>
       </w:r>
     </w:p>
     <w:p/>
     <w:p>
-      <w:r>
-        <w:t>Attributes:</w:t>
+      <w:pPr>
+        <w:pStyle w:val="Heading3"/>
+        <w:rPr>
+          <w:sz w:val="24"/>
+          <w:szCs w:val="24"/>
+          <w:u w:val="single"/>
+        </w:rPr>
+      </w:pPr>
+      <w:r>
+        <w:rPr>
+          <w:rFonts w:eastAsia="Times New Roman"/>
+          <w:sz w:val="24"/>
+          <w:szCs w:val="24"/>
+          <w:u w:val="single"/>
+        </w:rPr>
+        <w:t>Attributes</w:t>
+      </w:r>
+      <w:r>
+        <w:rPr>
+          <w:sz w:val="24"/>
+          <w:szCs w:val="24"/>
+          <w:u w:val="single"/>
+        </w:rPr>
+        <w:t>:</w:t>
+      </w:r>
+    </w:p>
+    <w:p>
+      <w:pPr>
+        <w:numPr>
+          <w:ilvl w:val="0"/>
+          <w:numId w:val="30"/>
+        </w:numPr>
+      </w:pPr>
+      <w:r>
+        <w:t>users: A map of usernames to User objects for managing registered users.</w:t>
+      </w:r>
+    </w:p>
+    <w:p>
+      <w:pPr>
+        <w:numPr>
+          <w:ilvl w:val="0"/>
+          <w:numId w:val="30"/>
+        </w:numPr>
+      </w:pPr>
+      <w:r>
+        <w:t>ASSET_TYPES and DEPARTMENTS: Arrays storing predefined options for asset types (e.g., "Laptop") and departments (e.g., "Finance").</w:t>
+      </w:r>
+    </w:p>
+    <w:p>
+      <w:pPr>
+        <w:pStyle w:val="Heading3"/>
+        <w:rPr>
+          <w:sz w:val="24"/>
+          <w:szCs w:val="24"/>
+          <w:u w:val="single"/>
+        </w:rPr>
+      </w:pPr>
+      <w:r>
+        <w:rPr>
+          <w:rFonts w:eastAsia="Times New Roman"/>
+          <w:sz w:val="24"/>
+          <w:szCs w:val="24"/>
+          <w:u w:val="single"/>
+        </w:rPr>
+        <w:t>UI Components</w:t>
+      </w:r>
+      <w:r>
+        <w:rPr>
+          <w:sz w:val="24"/>
+          <w:szCs w:val="24"/>
+          <w:u w:val="single"/>
+        </w:rPr>
+        <w:t>:</w:t>
+      </w:r>
+    </w:p>
+    <w:p>
+      <w:pPr>
+        <w:numPr>
+          <w:ilvl w:val="0"/>
+          <w:numId w:val="31"/>
+        </w:numPr>
+      </w:pPr>
+      <w:r>
+        <w:t>loginPanel: JPanel — Panel containing login components (username, password, login button).</w:t>
+      </w:r>
+    </w:p>
+    <w:p>
+      <w:pPr>
+        <w:numPr>
+          <w:ilvl w:val="0"/>
+          <w:numId w:val="31"/>
+        </w:numPr>
+      </w:pPr>
+      <w:r>
+        <w:t>mainPanel: JPanel — Panel that displays main content after login, such as welcome messages and options to manage assets.</w:t>
+      </w:r>
+    </w:p>
+    <w:p>
+      <w:pPr>
+        <w:numPr>
+          <w:ilvl w:val="0"/>
+          <w:numId w:val="31"/>
+        </w:numPr>
+      </w:pPr>
+      <w:r>
+        <w:t>cardPanel: JPanel — Acts as a container for switching between different UI panels, such as login and asset management.</w:t>
+      </w:r>
+    </w:p>
+    <w:p>
+      <w:pPr>
+        <w:numPr>
+          <w:ilvl w:val="0"/>
+          <w:numId w:val="31"/>
+        </w:numPr>
+      </w:pPr>
+      <w:r>
+        <w:t xml:space="preserve">Additional asset-related UI fields: assetTagField, systemNameField, modelField, manufacturerField, typeField, ipAddressField, purchaseDateField, notesField, </w:t>
+      </w:r>
+      <w:r>
+        <w:lastRenderedPageBreak/>
+        <w:t>typeComboBox, departmentComboBox, etc. — Input fields for each asset attribute and dropdowns for selecting options like department or asset type.</w:t>
+      </w:r>
+    </w:p>
+    <w:p>
+      <w:pPr>
+        <w:numPr>
+          <w:ilvl w:val="0"/>
+          <w:numId w:val="30"/>
+        </w:numPr>
+      </w:pPr>
+      <w:r>
+        <w:t>DEPARTMENTS: String[] — An array listing departments (e.g., Finance, Sales). Used to populate the department dropdown in asset or user management interfaces.</w:t>
+      </w:r>
+    </w:p>
+    <w:p>
+      <w:pPr>
+        <w:numPr>
+          <w:ilvl w:val="0"/>
+          <w:numId w:val="30"/>
+        </w:numPr>
+      </w:pPr>
+      <w:r>
+        <w:t>DATABASE_URL: String — Stores the path to the SQLite database used for storing asset data.</w:t>
+      </w:r>
+    </w:p>
+    <w:p/>
+    <w:p>
+      <w:pPr>
+        <w:pStyle w:val="Heading3"/>
+        <w:rPr>
+          <w:sz w:val="24"/>
+          <w:szCs w:val="24"/>
+          <w:u w:val="single"/>
+        </w:rPr>
+      </w:pPr>
+      <w:r>
+        <w:rPr>
+          <w:sz w:val="24"/>
+          <w:szCs w:val="24"/>
+          <w:u w:val="single"/>
+        </w:rPr>
+        <w:t>Methods:</w:t>
       </w:r>
     </w:p>
     <w:p>
@@ -936,11 +1103,14 @@
         <w:pStyle w:val="ListParagraph"/>
         <w:numPr>
           <w:ilvl w:val="0"/>
-          <w:numId w:val="23"/>
+          <w:numId w:val="33"/>
         </w:numPr>
       </w:pPr>
       <w:r>
-        <w:t>`users: HashMap&lt;String, User&gt;`: This stores user accounts, where the username is the key, and the user details are stored in a `User` object.</w:t>
+        <w:t>`AssetTrackingApp()`: Initializes the app and sets up the window and database</w:t>
+      </w:r>
+      <w:r>
+        <w:t>, use list and login panel</w:t>
       </w:r>
     </w:p>
     <w:p>
@@ -948,27 +1118,11 @@
         <w:pStyle w:val="ListParagraph"/>
         <w:numPr>
           <w:ilvl w:val="0"/>
-          <w:numId w:val="23"/>
+          <w:numId w:val="33"/>
         </w:numPr>
       </w:pPr>
       <w:r>
-        <w:t>`</w:t>
-      </w:r>
-      <w:proofErr w:type="spellStart"/>
-      <w:r>
-        <w:t>tableModel</w:t>
-      </w:r>
-      <w:proofErr w:type="spellEnd"/>
-      <w:r>
-        <w:t xml:space="preserve">: </w:t>
-      </w:r>
-      <w:proofErr w:type="spellStart"/>
-      <w:r>
-        <w:t>DefaultTableModel</w:t>
-      </w:r>
-      <w:proofErr w:type="spellEnd"/>
-      <w:r>
-        <w:t>`: This would manage data for a table, but it's not used right now.</w:t>
+        <w:t>`createNewDatabase()`: Makes a new SQLite database and creates a table for assets.</w:t>
       </w:r>
     </w:p>
     <w:p>
@@ -976,11 +1130,11 @@
         <w:pStyle w:val="ListParagraph"/>
         <w:numPr>
           <w:ilvl w:val="0"/>
-          <w:numId w:val="23"/>
+          <w:numId w:val="33"/>
         </w:numPr>
       </w:pPr>
       <w:r>
-        <w:t>Input Fields: There are text fields for username, password, and asset details like asset tag, system name, etc.</w:t>
+        <w:t>`initializeUsers()`: Adds some default users for logging in.</w:t>
       </w:r>
     </w:p>
     <w:p>
@@ -988,36 +1142,11 @@
         <w:pStyle w:val="ListParagraph"/>
         <w:numPr>
           <w:ilvl w:val="0"/>
-          <w:numId w:val="23"/>
+          <w:numId w:val="33"/>
         </w:numPr>
       </w:pPr>
       <w:r>
-        <w:t>`</w:t>
-      </w:r>
-      <w:proofErr w:type="spellStart"/>
-      <w:r>
-        <w:t>departmentComboBox</w:t>
-      </w:r>
-      <w:proofErr w:type="spellEnd"/>
-      <w:r>
-        <w:t xml:space="preserve">: </w:t>
-      </w:r>
-      <w:proofErr w:type="spellStart"/>
-      <w:r>
-        <w:t>JComboBox</w:t>
-      </w:r>
-      <w:proofErr w:type="spellEnd"/>
-      <w:r>
-        <w:t>&lt;String&gt;`: A dropdown menu for selecting a department.</w:t>
-      </w:r>
-    </w:p>
-    <w:p/>
-    <w:p>
-      <w:r>
-        <w:t>Methods</w:t>
-      </w:r>
-      <w:r>
-        <w:t>:</w:t>
+        <w:t>`createLoginPanel()`: Creates the login screen.</w:t>
       </w:r>
     </w:p>
     <w:p>
@@ -1025,24 +1154,11 @@
         <w:pStyle w:val="ListParagraph"/>
         <w:numPr>
           <w:ilvl w:val="0"/>
-          <w:numId w:val="23"/>
+          <w:numId w:val="33"/>
         </w:numPr>
       </w:pPr>
       <w:r>
-        <w:t>`</w:t>
-      </w:r>
-      <w:proofErr w:type="spellStart"/>
-      <w:proofErr w:type="gramStart"/>
-      <w:r>
-        <w:t>AssetTrackingApp</w:t>
-      </w:r>
-      <w:proofErr w:type="spellEnd"/>
-      <w:r>
-        <w:t>(</w:t>
-      </w:r>
-      <w:proofErr w:type="gramEnd"/>
-      <w:r>
-        <w:t>)`: Initializes the app and sets up the window and database.</w:t>
+        <w:t>`createMainPanel()`: Sets up the main asset management screen.</w:t>
       </w:r>
     </w:p>
     <w:p>
@@ -1050,24 +1166,11 @@
         <w:pStyle w:val="ListParagraph"/>
         <w:numPr>
           <w:ilvl w:val="0"/>
-          <w:numId w:val="23"/>
+          <w:numId w:val="33"/>
         </w:numPr>
       </w:pPr>
       <w:r>
-        <w:t>`</w:t>
-      </w:r>
-      <w:proofErr w:type="spellStart"/>
-      <w:proofErr w:type="gramStart"/>
-      <w:r>
-        <w:t>createNewDatabase</w:t>
-      </w:r>
-      <w:proofErr w:type="spellEnd"/>
-      <w:r>
-        <w:t>(</w:t>
-      </w:r>
-      <w:proofErr w:type="gramEnd"/>
-      <w:r>
-        <w:t>)`: Makes a new SQLite database and creates a table for assets.</w:t>
+        <w:t>`createAddAssetPanel()`: Makes the panel for adding new asset information.</w:t>
       </w:r>
     </w:p>
     <w:p>
@@ -1075,24 +1178,11 @@
         <w:pStyle w:val="ListParagraph"/>
         <w:numPr>
           <w:ilvl w:val="0"/>
-          <w:numId w:val="23"/>
+          <w:numId w:val="33"/>
         </w:numPr>
       </w:pPr>
       <w:r>
-        <w:t>`</w:t>
-      </w:r>
-      <w:proofErr w:type="spellStart"/>
-      <w:proofErr w:type="gramStart"/>
-      <w:r>
-        <w:t>initializeUsers</w:t>
-      </w:r>
-      <w:proofErr w:type="spellEnd"/>
-      <w:r>
-        <w:t>(</w:t>
-      </w:r>
-      <w:proofErr w:type="gramEnd"/>
-      <w:r>
-        <w:t>)`: Adds some default users for logging in.</w:t>
+        <w:t>`authenticate()`: Checks if the username and password are correct.</w:t>
       </w:r>
     </w:p>
     <w:p>
@@ -1100,24 +1190,11 @@
         <w:pStyle w:val="ListParagraph"/>
         <w:numPr>
           <w:ilvl w:val="0"/>
-          <w:numId w:val="23"/>
+          <w:numId w:val="33"/>
         </w:numPr>
       </w:pPr>
       <w:r>
-        <w:t>`</w:t>
-      </w:r>
-      <w:proofErr w:type="spellStart"/>
-      <w:proofErr w:type="gramStart"/>
-      <w:r>
-        <w:t>createLoginPanel</w:t>
-      </w:r>
-      <w:proofErr w:type="spellEnd"/>
-      <w:r>
-        <w:t>(</w:t>
-      </w:r>
-      <w:proofErr w:type="gramEnd"/>
-      <w:r>
-        <w:t>)`: Creates the login screen.</w:t>
+        <w:t>`addAsset()`: Adds a new asset to the database.</w:t>
       </w:r>
     </w:p>
     <w:p>
@@ -1125,24 +1202,11 @@
         <w:pStyle w:val="ListParagraph"/>
         <w:numPr>
           <w:ilvl w:val="0"/>
-          <w:numId w:val="23"/>
+          <w:numId w:val="33"/>
         </w:numPr>
       </w:pPr>
       <w:r>
-        <w:t>`</w:t>
-      </w:r>
-      <w:proofErr w:type="spellStart"/>
-      <w:proofErr w:type="gramStart"/>
-      <w:r>
-        <w:t>createMainPanel</w:t>
-      </w:r>
-      <w:proofErr w:type="spellEnd"/>
-      <w:r>
-        <w:t>(</w:t>
-      </w:r>
-      <w:proofErr w:type="gramEnd"/>
-      <w:r>
-        <w:t>)`: Sets up the main asset management screen.</w:t>
+        <w:t>`clearAssetFields()`: Resets the input fields after adding an asset.</w:t>
       </w:r>
     </w:p>
     <w:p>
@@ -1150,24 +1214,11 @@
         <w:pStyle w:val="ListParagraph"/>
         <w:numPr>
           <w:ilvl w:val="0"/>
-          <w:numId w:val="23"/>
+          <w:numId w:val="33"/>
         </w:numPr>
       </w:pPr>
       <w:r>
-        <w:t>`</w:t>
-      </w:r>
-      <w:proofErr w:type="spellStart"/>
-      <w:proofErr w:type="gramStart"/>
-      <w:r>
-        <w:t>createAddAssetPanel</w:t>
-      </w:r>
-      <w:proofErr w:type="spellEnd"/>
-      <w:r>
-        <w:t>(</w:t>
-      </w:r>
-      <w:proofErr w:type="gramEnd"/>
-      <w:r>
-        <w:t>)`: Makes the panel for adding new asset information.</w:t>
+        <w:t>`logout()`: Goes back to the login screen.</w:t>
       </w:r>
     </w:p>
     <w:p>
@@ -1175,19 +1226,11 @@
         <w:pStyle w:val="ListParagraph"/>
         <w:numPr>
           <w:ilvl w:val="0"/>
-          <w:numId w:val="23"/>
+          <w:numId w:val="33"/>
         </w:numPr>
       </w:pPr>
       <w:r>
-        <w:t>`</w:t>
-      </w:r>
-      <w:proofErr w:type="gramStart"/>
-      <w:r>
-        <w:t>authenticate(</w:t>
-      </w:r>
-      <w:proofErr w:type="gramEnd"/>
-      <w:r>
-        <w:t>)`: Checks if the username and password are correct.</w:t>
+        <w:t>`switchToPanel(panelName: String)`: Changes which panel is visible.</w:t>
       </w:r>
     </w:p>
     <w:p>
@@ -1195,24 +1238,11 @@
         <w:pStyle w:val="ListParagraph"/>
         <w:numPr>
           <w:ilvl w:val="0"/>
-          <w:numId w:val="23"/>
+          <w:numId w:val="33"/>
         </w:numPr>
       </w:pPr>
       <w:r>
-        <w:t>`</w:t>
-      </w:r>
-      <w:proofErr w:type="spellStart"/>
-      <w:proofErr w:type="gramStart"/>
-      <w:r>
-        <w:t>addAsset</w:t>
-      </w:r>
-      <w:proofErr w:type="spellEnd"/>
-      <w:r>
-        <w:t>(</w:t>
-      </w:r>
-      <w:proofErr w:type="gramEnd"/>
-      <w:r>
-        <w:t>)`: Adds a new asset to the database.</w:t>
+        <w:t>`styleButton(button: JButton)`: Styles buttons for a consistent look.</w:t>
       </w:r>
     </w:p>
     <w:p>
@@ -1220,25 +1250,64 @@
         <w:pStyle w:val="ListParagraph"/>
         <w:numPr>
           <w:ilvl w:val="0"/>
-          <w:numId w:val="23"/>
+          <w:numId w:val="33"/>
         </w:numPr>
       </w:pPr>
       <w:r>
-        <w:lastRenderedPageBreak/>
-        <w:t>`</w:t>
-      </w:r>
-      <w:proofErr w:type="spellStart"/>
-      <w:proofErr w:type="gramStart"/>
-      <w:r>
-        <w:t>clearAssetFields</w:t>
-      </w:r>
-      <w:proofErr w:type="spellEnd"/>
-      <w:r>
-        <w:t>(</w:t>
-      </w:r>
-      <w:proofErr w:type="gramEnd"/>
-      <w:r>
-        <w:t>)`: Resets the input fields after adding an asset.</w:t>
+        <w:t>`main(args: String[])`: The starting point of the application.</w:t>
+      </w:r>
+    </w:p>
+    <w:p/>
+    <w:p/>
+    <w:p>
+      <w:pPr>
+        <w:pStyle w:val="Heading2"/>
+        <w:rPr>
+          <w:sz w:val="28"/>
+          <w:szCs w:val="28"/>
+          <w:u w:val="single"/>
+        </w:rPr>
+      </w:pPr>
+      <w:r>
+        <w:rPr>
+          <w:sz w:val="28"/>
+          <w:szCs w:val="28"/>
+          <w:u w:val="single"/>
+        </w:rPr>
+        <w:t>Class: `User`</w:t>
+      </w:r>
+      <w:r>
+        <w:rPr>
+          <w:sz w:val="28"/>
+          <w:szCs w:val="28"/>
+          <w:u w:val="single"/>
+        </w:rPr>
+        <w:t xml:space="preserve"> </w:t>
+      </w:r>
+    </w:p>
+    <w:p>
+      <w:r>
+        <w:t>T</w:t>
+      </w:r>
+      <w:r>
+        <w:t>his class represents a user account in the app.</w:t>
+      </w:r>
+    </w:p>
+    <w:p/>
+    <w:p>
+      <w:pPr>
+        <w:pStyle w:val="Heading3"/>
+        <w:rPr>
+          <w:sz w:val="24"/>
+          <w:szCs w:val="24"/>
+        </w:rPr>
+      </w:pPr>
+      <w:r>
+        <w:rPr>
+          <w:sz w:val="24"/>
+          <w:szCs w:val="24"/>
+        </w:rPr>
+        <w:t>Attributes:</w:t>
       </w:r>
     </w:p>
     <w:p>
@@ -1246,19 +1315,11 @@
         <w:pStyle w:val="ListParagraph"/>
         <w:numPr>
           <w:ilvl w:val="0"/>
-          <w:numId w:val="23"/>
+          <w:numId w:val="32"/>
         </w:numPr>
       </w:pPr>
       <w:r>
-        <w:t>`</w:t>
-      </w:r>
-      <w:proofErr w:type="gramStart"/>
-      <w:r>
-        <w:t>logout(</w:t>
-      </w:r>
-      <w:proofErr w:type="gramEnd"/>
-      <w:r>
-        <w:t>)`: Goes back to the login screen.</w:t>
+        <w:t>username and password: The user’s login credentials.</w:t>
       </w:r>
     </w:p>
     <w:p>
@@ -1266,187 +1327,27 @@
         <w:pStyle w:val="ListParagraph"/>
         <w:numPr>
           <w:ilvl w:val="0"/>
-          <w:numId w:val="23"/>
+          <w:numId w:val="32"/>
         </w:numPr>
       </w:pPr>
       <w:r>
-        <w:t>`</w:t>
-      </w:r>
-      <w:proofErr w:type="spellStart"/>
-      <w:proofErr w:type="gramStart"/>
-      <w:r>
-        <w:t>switchToPanel</w:t>
-      </w:r>
-      <w:proofErr w:type="spellEnd"/>
-      <w:r>
-        <w:t>(</w:t>
-      </w:r>
-      <w:proofErr w:type="spellStart"/>
-      <w:proofErr w:type="gramEnd"/>
-      <w:r>
-        <w:t>panelName</w:t>
-      </w:r>
-      <w:proofErr w:type="spellEnd"/>
-      <w:r>
-        <w:t>: String)`: Changes which panel is visible.</w:t>
-      </w:r>
-    </w:p>
-    <w:p>
-      <w:pPr>
-        <w:pStyle w:val="ListParagraph"/>
-        <w:numPr>
-          <w:ilvl w:val="0"/>
-          <w:numId w:val="23"/>
-        </w:numPr>
-      </w:pPr>
-      <w:r>
-        <w:t>`</w:t>
-      </w:r>
-      <w:proofErr w:type="spellStart"/>
-      <w:proofErr w:type="gramStart"/>
-      <w:r>
-        <w:t>styleButton</w:t>
-      </w:r>
-      <w:proofErr w:type="spellEnd"/>
-      <w:r>
-        <w:t>(</w:t>
-      </w:r>
-      <w:proofErr w:type="gramEnd"/>
-      <w:r>
-        <w:t xml:space="preserve">button: </w:t>
-      </w:r>
-      <w:proofErr w:type="spellStart"/>
-      <w:r>
-        <w:t>JButton</w:t>
-      </w:r>
-      <w:proofErr w:type="spellEnd"/>
-      <w:r>
-        <w:t>)`: Styles buttons for a consistent look.</w:t>
-      </w:r>
-    </w:p>
-    <w:p>
-      <w:pPr>
-        <w:pStyle w:val="ListParagraph"/>
-        <w:numPr>
-          <w:ilvl w:val="0"/>
-          <w:numId w:val="23"/>
-        </w:numPr>
-      </w:pPr>
-      <w:r>
-        <w:t>`</w:t>
-      </w:r>
-      <w:proofErr w:type="gramStart"/>
-      <w:r>
-        <w:t>main(</w:t>
-      </w:r>
-      <w:proofErr w:type="spellStart"/>
-      <w:proofErr w:type="gramEnd"/>
-      <w:r>
-        <w:t>args</w:t>
-      </w:r>
-      <w:proofErr w:type="spellEnd"/>
-      <w:r>
-        <w:t>: String[])`: The starting point of the application.</w:t>
+        <w:t>firstName, lastName, email, and department: Basic information about the user.</w:t>
       </w:r>
     </w:p>
     <w:p/>
-    <w:p/>
-    <w:p>
-      <w:r>
-        <w:t>Class: `User`</w:t>
-      </w:r>
-      <w:r>
-        <w:t xml:space="preserve"> - t</w:t>
-      </w:r>
-      <w:r>
-        <w:t>his class represents a user account in the app.</w:t>
-      </w:r>
-    </w:p>
-    <w:p/>
-    <w:p>
-      <w:r>
-        <w:t>Attributes:</w:t>
-      </w:r>
-    </w:p>
-    <w:p>
-      <w:pPr>
-        <w:pStyle w:val="ListParagraph"/>
-        <w:numPr>
-          <w:ilvl w:val="0"/>
-          <w:numId w:val="26"/>
-        </w:numPr>
-      </w:pPr>
-      <w:r>
-        <w:t>`username: String`: The user’s login name.</w:t>
-      </w:r>
-    </w:p>
-    <w:p>
-      <w:pPr>
-        <w:pStyle w:val="ListParagraph"/>
-        <w:numPr>
-          <w:ilvl w:val="0"/>
-          <w:numId w:val="26"/>
-        </w:numPr>
-      </w:pPr>
-      <w:r>
-        <w:t>`password: String`: The user’s password.</w:t>
-      </w:r>
-    </w:p>
-    <w:p>
-      <w:pPr>
-        <w:pStyle w:val="ListParagraph"/>
-        <w:numPr>
-          <w:ilvl w:val="0"/>
-          <w:numId w:val="26"/>
-        </w:numPr>
-      </w:pPr>
-      <w:r>
-        <w:t>`</w:t>
-      </w:r>
-      <w:proofErr w:type="spellStart"/>
-      <w:r>
-        <w:t>firstName</w:t>
-      </w:r>
-      <w:proofErr w:type="spellEnd"/>
-      <w:r>
-        <w:t>: String`: The user’s first name.</w:t>
-      </w:r>
-    </w:p>
-    <w:p>
-      <w:pPr>
-        <w:pStyle w:val="ListParagraph"/>
-        <w:numPr>
-          <w:ilvl w:val="0"/>
-          <w:numId w:val="26"/>
-        </w:numPr>
-      </w:pPr>
-      <w:r>
-        <w:t>`</w:t>
-      </w:r>
-      <w:proofErr w:type="spellStart"/>
-      <w:r>
-        <w:t>lastName</w:t>
-      </w:r>
-      <w:proofErr w:type="spellEnd"/>
-      <w:r>
-        <w:t>: String`: The user’s last name.</w:t>
-      </w:r>
-    </w:p>
-    <w:p>
-      <w:pPr>
-        <w:pStyle w:val="ListParagraph"/>
-        <w:numPr>
-          <w:ilvl w:val="0"/>
-          <w:numId w:val="26"/>
-        </w:numPr>
-      </w:pPr>
-      <w:r>
-        <w:t>`email: String`: The user’s email address.</w:t>
-      </w:r>
-    </w:p>
-    <w:p/>
-    <w:p>
-      <w:r>
+    <w:p>
+      <w:pPr>
+        <w:pStyle w:val="Heading3"/>
+        <w:rPr>
+          <w:sz w:val="24"/>
+          <w:szCs w:val="24"/>
+        </w:rPr>
+      </w:pPr>
+      <w:r>
+        <w:rPr>
+          <w:sz w:val="24"/>
+          <w:szCs w:val="24"/>
+        </w:rPr>
         <w:t>Methods:</w:t>
       </w:r>
     </w:p>
@@ -1477,59 +1378,47 @@
     <w:p/>
     <w:p/>
     <w:p>
-      <w:r>
+      <w:pPr>
+        <w:pStyle w:val="Heading2"/>
+        <w:rPr>
+          <w:sz w:val="28"/>
+          <w:szCs w:val="28"/>
+        </w:rPr>
+      </w:pPr>
+      <w:r>
+        <w:rPr>
+          <w:sz w:val="28"/>
+          <w:szCs w:val="28"/>
+        </w:rPr>
         <w:t>Relationships</w:t>
       </w:r>
     </w:p>
     <w:p>
       <w:r>
-        <w:t>- `</w:t>
-      </w:r>
-      <w:proofErr w:type="spellStart"/>
-      <w:r>
-        <w:t>AssetTrackingApp</w:t>
-      </w:r>
-      <w:proofErr w:type="spellEnd"/>
-      <w:r>
-        <w:t>` and `User`: The `</w:t>
-      </w:r>
-      <w:proofErr w:type="spellStart"/>
-      <w:r>
-        <w:t>AssetTrackingApp</w:t>
-      </w:r>
-      <w:proofErr w:type="spellEnd"/>
-      <w:r>
-        <w:t>` class uses many `User` objects, as it can handle multiple users at the same time.</w:t>
+        <w:t>- `AssetTrackingApp` and `User`: The `AssetTrackingApp` class uses many `User` objects, as it can handle multiple users at the same time.</w:t>
       </w:r>
     </w:p>
     <w:p/>
     <w:p>
       <w:r>
-        <w:t>In summary, the class diagram for `</w:t>
-      </w:r>
-      <w:proofErr w:type="spellStart"/>
-      <w:r>
-        <w:t>AssetTrackingApp</w:t>
-      </w:r>
-      <w:proofErr w:type="spellEnd"/>
-      <w:r>
-        <w:t>` shows how the program is structured. The main class manages users and assets, while the `User` class keeps track of individual user information. This design helps with user login and asset management in a clear and organized way.</w:t>
+        <w:lastRenderedPageBreak/>
+        <w:t>In summary, the class diagram for `AssetTrackingApp` shows how the program is structured. The main class manages users and assets, while the `User` class keeps track of individual user information. This design helps with user login and asset management in a clear and organized way.</w:t>
       </w:r>
     </w:p>
     <w:p>
       <w:pPr>
         <w:pStyle w:val="Heading1"/>
       </w:pPr>
-    </w:p>
-    <w:p>
-      <w:pPr>
-        <w:pStyle w:val="Heading1"/>
-      </w:pPr>
       <w:bookmarkStart w:id="1" w:name="_Toc181309479"/>
       <w:r>
         <w:t>Use Case Diagram and Description</w:t>
       </w:r>
       <w:bookmarkEnd w:id="1"/>
+    </w:p>
+    <w:p>
+      <w:pPr>
+        <w:jc w:val="center"/>
+      </w:pPr>
     </w:p>
     <w:p>
       <w:pPr>
@@ -1541,26 +1430,26 @@
           <w14:ligatures w14:val="standardContextual"/>
         </w:rPr>
         <w:drawing>
-          <wp:anchor distT="0" distB="0" distL="114300" distR="114300" simplePos="0" relativeHeight="251658240" behindDoc="1" locked="0" layoutInCell="1" allowOverlap="1" wp14:anchorId="33E13C44" wp14:editId="577D4A0E">
+          <wp:anchor distT="0" distB="0" distL="114300" distR="114300" simplePos="0" relativeHeight="251658240" behindDoc="1" locked="0" layoutInCell="1" allowOverlap="1" wp14:anchorId="2053788E" wp14:editId="5EC19A59">
             <wp:simplePos x="0" y="0"/>
-            <wp:positionH relativeFrom="margin">
-              <wp:align>left</wp:align>
+            <wp:positionH relativeFrom="column">
+              <wp:posOffset>567690</wp:posOffset>
             </wp:positionH>
             <wp:positionV relativeFrom="paragraph">
-              <wp:posOffset>8358</wp:posOffset>
+              <wp:posOffset>15875</wp:posOffset>
             </wp:positionV>
-            <wp:extent cx="4676775" cy="3819525"/>
-            <wp:effectExtent l="0" t="0" r="9525" b="9525"/>
+            <wp:extent cx="4581525" cy="3819525"/>
+            <wp:effectExtent l="19050" t="19050" r="28575" b="28575"/>
             <wp:wrapTight wrapText="bothSides">
               <wp:wrapPolygon edited="0">
-                <wp:start x="0" y="0"/>
-                <wp:lineTo x="0" y="21546"/>
-                <wp:lineTo x="21556" y="21546"/>
-                <wp:lineTo x="21556" y="0"/>
-                <wp:lineTo x="0" y="0"/>
+                <wp:start x="-90" y="-108"/>
+                <wp:lineTo x="-90" y="21654"/>
+                <wp:lineTo x="21645" y="21654"/>
+                <wp:lineTo x="21645" y="-108"/>
+                <wp:lineTo x="-90" y="-108"/>
               </wp:wrapPolygon>
             </wp:wrapTight>
-            <wp:docPr id="603328153" name="Picture 3" descr="A diagram of a system&#10;&#10;Description automatically generated"/>
+            <wp:docPr id="335420047" name="Picture 2" descr="A diagram of a system&#10;&#10;Description automatically generated"/>
             <wp:cNvGraphicFramePr>
               <a:graphicFrameLocks xmlns:a="http://schemas.openxmlformats.org/drawingml/2006/main" noChangeAspect="1"/>
             </wp:cNvGraphicFramePr>
@@ -1568,7 +1457,7 @@
               <a:graphicData uri="http://schemas.openxmlformats.org/drawingml/2006/picture">
                 <pic:pic xmlns:pic="http://schemas.openxmlformats.org/drawingml/2006/picture">
                   <pic:nvPicPr>
-                    <pic:cNvPr id="603328153" name="Picture 3" descr="A diagram of a system&#10;&#10;Description automatically generated"/>
+                    <pic:cNvPr id="335420047" name="Picture 2" descr="A diagram of a system&#10;&#10;Description automatically generated"/>
                     <pic:cNvPicPr/>
                   </pic:nvPicPr>
                   <pic:blipFill>
@@ -1586,11 +1475,16 @@
                   <pic:spPr>
                     <a:xfrm>
                       <a:off x="0" y="0"/>
-                      <a:ext cx="4676775" cy="3819525"/>
+                      <a:ext cx="4581525" cy="3819525"/>
                     </a:xfrm>
                     <a:prstGeom prst="rect">
                       <a:avLst/>
                     </a:prstGeom>
+                    <a:ln>
+                      <a:solidFill>
+                        <a:schemeClr val="tx1"/>
+                      </a:solidFill>
+                    </a:ln>
                   </pic:spPr>
                 </pic:pic>
               </a:graphicData>
@@ -1696,11 +1590,6 @@
     </w:p>
     <w:p>
       <w:pPr>
-        <w:jc w:val="center"/>
-      </w:pPr>
-    </w:p>
-    <w:p>
-      <w:pPr>
         <w:jc w:val="left"/>
       </w:pPr>
     </w:p>
@@ -1709,19 +1598,7 @@
         <w:jc w:val="left"/>
       </w:pPr>
       <w:r>
-        <w:t xml:space="preserve">In developing the Asset Tracking System, I created a use case diagram that illustrates the interactions between users and the system's functionalities, particularly focusing on the process of adding an asset. The diagram visually represents the relationships between different actors and the key actions they can perform within the system. At the </w:t>
-      </w:r>
-      <w:r>
-        <w:t>centre</w:t>
-      </w:r>
-      <w:r>
-        <w:t xml:space="preserve"> of the diagram is the system itself, </w:t>
-      </w:r>
-      <w:r>
-        <w:t>labelled</w:t>
-      </w:r>
-      <w:r>
-        <w:t xml:space="preserve"> "Asset Tracking System," which encompasses all functionalities available to users.</w:t>
+        <w:t>In developing the Asset Tracking System, I created a use case diagram that illustrates the interactions between users and the system's functionalities, particularly focusing on the process of adding an asset. The diagram visually represents the relationships between different actors and the key actions they can perform within the system. At the centre of the diagram is the system itself, labelled "Asset Tracking System," which encompasses all functionalities available to users.</w:t>
       </w:r>
     </w:p>
     <w:p>
@@ -1734,7 +1611,25 @@
         <w:jc w:val="left"/>
       </w:pPr>
       <w:r>
-        <w:t xml:space="preserve">The primary actor in this system is the User. This individual represents anyone who interacts with the Asset Tracking System, including employees and administrators responsible for managing assets. Within this context, I identified three critical use cases: Authenticate User, Add Asset, and Logout User. </w:t>
+        <w:t xml:space="preserve">The primary actor in this system is the User. This individual represents anyone who interacts with the Asset Tracking System, including employees and administrators responsible for managing assets. Within this context, I identified </w:t>
+      </w:r>
+      <w:r>
+        <w:t>four</w:t>
+      </w:r>
+      <w:r>
+        <w:t xml:space="preserve"> critical use cases: Authenticate User, Add Asset, </w:t>
+      </w:r>
+      <w:r>
+        <w:t>L</w:t>
+      </w:r>
+      <w:r>
+        <w:t>ogout User</w:t>
+      </w:r>
+      <w:r>
+        <w:t xml:space="preserve"> and Display Welcome Panel</w:t>
+      </w:r>
+      <w:r>
+        <w:t>.</w:t>
       </w:r>
     </w:p>
     <w:p>
@@ -1770,11 +1665,8 @@
         <w:jc w:val="left"/>
       </w:pPr>
       <w:r>
-        <w:t xml:space="preserve">The second use case, Add Asset, details the steps a user takes to input asset information into the system. This includes filling out a form with essential details such </w:t>
-      </w:r>
-      <w:r>
         <w:lastRenderedPageBreak/>
-        <w:t>as the asset tag, system name, model, manufacturer, and other relevant data. Before this action can take place, the user must be authenticated to ensure that only authorized personnel can add assets. Upon successful submission, the asset is recorded in the database, and the user receives a confirmation message indicating that the operation was successful.</w:t>
+        <w:t>The second use case, Add Asset, details the steps a user takes to input asset information into the system. This includes filling out a form with essential details such as the asset tag, system name, model, manufacturer, and other relevant data. Before this action can take place, the user must be authenticated to ensure that only authorized personnel can add assets. Upon successful submission, the asset is recorded in the database, and the user receives a confirmation message indicating that the operation was successful.</w:t>
       </w:r>
     </w:p>
     <w:p>
@@ -1792,7 +1684,37 @@
         <w:jc w:val="left"/>
       </w:pPr>
       <w:r>
-        <w:t>Lastly, the Logout User use case allows the user to exit the system securely. For a user to log out, they must first be logged in. After choosing to log out, the system returns the user to the login screen, ensuring that the session is ended appropriately.</w:t>
+        <w:t>The third use case,</w:t>
+      </w:r>
+      <w:r>
+        <w:t xml:space="preserve"> Logout User</w:t>
+      </w:r>
+      <w:r>
+        <w:t xml:space="preserve">, </w:t>
+      </w:r>
+      <w:r>
+        <w:t>allows the user to exit the system securely. For a user to log out, they must first be logged in. After choosing to log out, the system returns the user to the login screen, ensuring that the session is ended appropriately.</w:t>
+      </w:r>
+    </w:p>
+    <w:p>
+      <w:pPr>
+        <w:pStyle w:val="ListParagraph"/>
+      </w:pPr>
+    </w:p>
+    <w:p>
+      <w:pPr>
+        <w:pStyle w:val="ListParagraph"/>
+        <w:numPr>
+          <w:ilvl w:val="0"/>
+          <w:numId w:val="22"/>
+        </w:numPr>
+        <w:jc w:val="left"/>
+      </w:pPr>
+      <w:r>
+        <w:t>Lastly, the fourth and final use case is to welcome the user; o</w:t>
+      </w:r>
+      <w:r>
+        <w:t>nce the user successfully logs in, they are directed to a welcome panel personalized with their name. This panel serves as a central hub, offering the user several navigation options to manage assets and view related information. From here, the user can choose actions such as viewing the asset list, adding a new asset, editing existing assets, or deleting an asset. Selecting any of these options takes the user to the corresponding panel for that action, allowing them to seamlessly move between different tasks within the system.</w:t>
       </w:r>
     </w:p>
     <w:p>
@@ -1855,6 +1777,7 @@
         <w:docPartUnique/>
       </w:docPartObj>
     </w:sdtPr>
+    <w:sdtEndPr/>
     <w:sdtContent>
       <w:p>
         <w:pPr>
@@ -1926,7 +1849,7 @@
       <w:rPr>
         <w:noProof/>
       </w:rPr>
-      <w:t>31/10/24</w:t>
+      <w:t>05/11/24</w:t>
     </w:r>
     <w:r>
       <w:fldChar w:fldCharType="end"/>
@@ -1938,6 +1861,151 @@
 <file path=word/numbering.xml><?xml version="1.0" encoding="utf-8"?>
 <w:numbering xmlns:wpc="http://schemas.microsoft.com/office/word/2010/wordprocessingCanvas" xmlns:cx="http://schemas.microsoft.com/office/drawing/2014/chartex" xmlns:cx1="http://schemas.microsoft.com/office/drawing/2015/9/8/chartex" xmlns:cx2="http://schemas.microsoft.com/office/drawing/2015/10/21/chartex" xmlns:cx3="http://schemas.microsoft.com/office/drawing/2016/5/9/chartex" xmlns:cx4="http://schemas.microsoft.com/office/drawing/2016/5/10/chartex" xmlns:cx5="http://schemas.microsoft.com/office/drawing/2016/5/11/chartex" xmlns:cx6="http://schemas.microsoft.com/office/drawing/2016/5/12/chartex" xmlns:cx7="http://schemas.microsoft.com/office/drawing/2016/5/13/chartex" xmlns:cx8="http://schemas.microsoft.com/office/drawing/2016/5/14/chartex" xmlns:mc="http://schemas.openxmlformats.org/markup-compatibility/2006" xmlns:aink="http://schemas.microsoft.com/office/drawing/2016/ink" xmlns:am3d="http://schemas.microsoft.com/office/drawing/2017/model3d" xmlns:o="urn:schemas-microsoft-com:office:office" xmlns:oel="http://schemas.microsoft.com/office/2019/extlst" xmlns:r="http://schemas.openxmlformats.org/officeDocument/2006/relationships" xmlns:m="http://schemas.openxmlformats.org/officeDocument/2006/math" xmlns:v="urn:schemas-microsoft-com:vml" xmlns:wp14="http://schemas.microsoft.com/office/word/2010/wordprocessingDrawing" xmlns:wp="http://schemas.openxmlformats.org/drawingml/2006/wordprocessingDrawing" xmlns:w10="urn:schemas-microsoft-com:office:word" xmlns:w="http://schemas.openxmlformats.org/wordprocessingml/2006/main" xmlns:w14="http://schemas.microsoft.com/office/word/2010/wordml" xmlns:w15="http://schemas.microsoft.com/office/word/2012/wordml" xmlns:w16cex="http://schemas.microsoft.com/office/word/2018/wordml/cex" xmlns:w16cid="http://schemas.microsoft.com/office/word/2016/wordml/cid" xmlns:w16="http://schemas.microsoft.com/office/word/2018/wordml" xmlns:w16du="http://schemas.microsoft.com/office/word/2023/wordml/word16du" xmlns:w16sdtdh="http://schemas.microsoft.com/office/word/2020/wordml/sdtdatahash" xmlns:w16se="http://schemas.microsoft.com/office/word/2015/wordml/symex" xmlns:wpg="http://schemas.microsoft.com/office/word/2010/wordprocessingGroup" xmlns:wpi="http://schemas.microsoft.com/office/word/2010/wordprocessingInk" xmlns:wne="http://schemas.microsoft.com/office/word/2006/wordml" xmlns:wps="http://schemas.microsoft.com/office/word/2010/wordprocessingShape" mc:Ignorable="w14 w15 w16se w16cid w16 w16cex w16sdtdh w16du wp14">
   <w:abstractNum w:abstractNumId="0" w15:restartNumberingAfterBreak="0">
+    <w:nsid w:val="067B5084"/>
+    <w:multiLevelType w:val="multilevel"/>
+    <w:tmpl w:val="C78021E4"/>
+    <w:lvl w:ilvl="0">
+      <w:start w:val="1"/>
+      <w:numFmt w:val="bullet"/>
+      <w:lvlText w:val=""/>
+      <w:lvlJc w:val="left"/>
+      <w:pPr>
+        <w:tabs>
+          <w:tab w:val="num" w:pos="720"/>
+        </w:tabs>
+        <w:ind w:left="720" w:hanging="360"/>
+      </w:pPr>
+      <w:rPr>
+        <w:rFonts w:ascii="Symbol" w:hAnsi="Symbol" w:hint="default"/>
+        <w:sz w:val="20"/>
+      </w:rPr>
+    </w:lvl>
+    <w:lvl w:ilvl="1">
+      <w:start w:val="1"/>
+      <w:numFmt w:val="bullet"/>
+      <w:lvlText w:val="o"/>
+      <w:lvlJc w:val="left"/>
+      <w:pPr>
+        <w:tabs>
+          <w:tab w:val="num" w:pos="1440"/>
+        </w:tabs>
+        <w:ind w:left="1440" w:hanging="360"/>
+      </w:pPr>
+      <w:rPr>
+        <w:rFonts w:ascii="Courier New" w:hAnsi="Courier New" w:hint="default"/>
+        <w:sz w:val="20"/>
+      </w:rPr>
+    </w:lvl>
+    <w:lvl w:ilvl="2">
+      <w:start w:val="1"/>
+      <w:numFmt w:val="bullet"/>
+      <w:lvlText w:val=""/>
+      <w:lvlJc w:val="left"/>
+      <w:pPr>
+        <w:ind w:left="2160" w:hanging="360"/>
+      </w:pPr>
+      <w:rPr>
+        <w:rFonts w:ascii="Wingdings" w:hAnsi="Wingdings" w:hint="default"/>
+      </w:rPr>
+    </w:lvl>
+    <w:lvl w:ilvl="3" w:tentative="1">
+      <w:start w:val="1"/>
+      <w:numFmt w:val="bullet"/>
+      <w:lvlText w:val=""/>
+      <w:lvlJc w:val="left"/>
+      <w:pPr>
+        <w:tabs>
+          <w:tab w:val="num" w:pos="2880"/>
+        </w:tabs>
+        <w:ind w:left="2880" w:hanging="360"/>
+      </w:pPr>
+      <w:rPr>
+        <w:rFonts w:ascii="Wingdings" w:hAnsi="Wingdings" w:hint="default"/>
+        <w:sz w:val="20"/>
+      </w:rPr>
+    </w:lvl>
+    <w:lvl w:ilvl="4" w:tentative="1">
+      <w:start w:val="1"/>
+      <w:numFmt w:val="bullet"/>
+      <w:lvlText w:val=""/>
+      <w:lvlJc w:val="left"/>
+      <w:pPr>
+        <w:tabs>
+          <w:tab w:val="num" w:pos="3600"/>
+        </w:tabs>
+        <w:ind w:left="3600" w:hanging="360"/>
+      </w:pPr>
+      <w:rPr>
+        <w:rFonts w:ascii="Wingdings" w:hAnsi="Wingdings" w:hint="default"/>
+        <w:sz w:val="20"/>
+      </w:rPr>
+    </w:lvl>
+    <w:lvl w:ilvl="5" w:tentative="1">
+      <w:start w:val="1"/>
+      <w:numFmt w:val="bullet"/>
+      <w:lvlText w:val=""/>
+      <w:lvlJc w:val="left"/>
+      <w:pPr>
+        <w:tabs>
+          <w:tab w:val="num" w:pos="4320"/>
+        </w:tabs>
+        <w:ind w:left="4320" w:hanging="360"/>
+      </w:pPr>
+      <w:rPr>
+        <w:rFonts w:ascii="Wingdings" w:hAnsi="Wingdings" w:hint="default"/>
+        <w:sz w:val="20"/>
+      </w:rPr>
+    </w:lvl>
+    <w:lvl w:ilvl="6" w:tentative="1">
+      <w:start w:val="1"/>
+      <w:numFmt w:val="bullet"/>
+      <w:lvlText w:val=""/>
+      <w:lvlJc w:val="left"/>
+      <w:pPr>
+        <w:tabs>
+          <w:tab w:val="num" w:pos="5040"/>
+        </w:tabs>
+        <w:ind w:left="5040" w:hanging="360"/>
+      </w:pPr>
+      <w:rPr>
+        <w:rFonts w:ascii="Wingdings" w:hAnsi="Wingdings" w:hint="default"/>
+        <w:sz w:val="20"/>
+      </w:rPr>
+    </w:lvl>
+    <w:lvl w:ilvl="7" w:tentative="1">
+      <w:start w:val="1"/>
+      <w:numFmt w:val="bullet"/>
+      <w:lvlText w:val=""/>
+      <w:lvlJc w:val="left"/>
+      <w:pPr>
+        <w:tabs>
+          <w:tab w:val="num" w:pos="5760"/>
+        </w:tabs>
+        <w:ind w:left="5760" w:hanging="360"/>
+      </w:pPr>
+      <w:rPr>
+        <w:rFonts w:ascii="Wingdings" w:hAnsi="Wingdings" w:hint="default"/>
+        <w:sz w:val="20"/>
+      </w:rPr>
+    </w:lvl>
+    <w:lvl w:ilvl="8" w:tentative="1">
+      <w:start w:val="1"/>
+      <w:numFmt w:val="bullet"/>
+      <w:lvlText w:val=""/>
+      <w:lvlJc w:val="left"/>
+      <w:pPr>
+        <w:tabs>
+          <w:tab w:val="num" w:pos="6480"/>
+        </w:tabs>
+        <w:ind w:left="6480" w:hanging="360"/>
+      </w:pPr>
+      <w:rPr>
+        <w:rFonts w:ascii="Wingdings" w:hAnsi="Wingdings" w:hint="default"/>
+        <w:sz w:val="20"/>
+      </w:rPr>
+    </w:lvl>
+  </w:abstractNum>
+  <w:abstractNum w:abstractNumId="1" w15:restartNumberingAfterBreak="0">
     <w:nsid w:val="06A35B28"/>
     <w:multiLevelType w:val="hybridMultilevel"/>
     <w:tmpl w:val="AF969ECE"/>
@@ -2050,7 +2118,7 @@
       </w:rPr>
     </w:lvl>
   </w:abstractNum>
-  <w:abstractNum w:abstractNumId="1" w15:restartNumberingAfterBreak="0">
+  <w:abstractNum w:abstractNumId="2" w15:restartNumberingAfterBreak="0">
     <w:nsid w:val="06B7497E"/>
     <w:multiLevelType w:val="hybridMultilevel"/>
     <w:tmpl w:val="74E4BCE0"/>
@@ -2163,7 +2231,7 @@
       </w:rPr>
     </w:lvl>
   </w:abstractNum>
-  <w:abstractNum w:abstractNumId="2" w15:restartNumberingAfterBreak="0">
+  <w:abstractNum w:abstractNumId="3" w15:restartNumberingAfterBreak="0">
     <w:nsid w:val="08A0106B"/>
     <w:multiLevelType w:val="hybridMultilevel"/>
     <w:tmpl w:val="FE80122E"/>
@@ -2276,7 +2344,7 @@
       </w:rPr>
     </w:lvl>
   </w:abstractNum>
-  <w:abstractNum w:abstractNumId="3" w15:restartNumberingAfterBreak="0">
+  <w:abstractNum w:abstractNumId="4" w15:restartNumberingAfterBreak="0">
     <w:nsid w:val="0AB905FE"/>
     <w:multiLevelType w:val="hybridMultilevel"/>
     <w:tmpl w:val="C2D030A0"/>
@@ -2388,7 +2456,7 @@
       </w:rPr>
     </w:lvl>
   </w:abstractNum>
-  <w:abstractNum w:abstractNumId="4" w15:restartNumberingAfterBreak="0">
+  <w:abstractNum w:abstractNumId="5" w15:restartNumberingAfterBreak="0">
     <w:nsid w:val="0B987578"/>
     <w:multiLevelType w:val="hybridMultilevel"/>
     <w:tmpl w:val="A678B43E"/>
@@ -2501,7 +2569,7 @@
       </w:rPr>
     </w:lvl>
   </w:abstractNum>
-  <w:abstractNum w:abstractNumId="5" w15:restartNumberingAfterBreak="0">
+  <w:abstractNum w:abstractNumId="6" w15:restartNumberingAfterBreak="0">
     <w:nsid w:val="10F837AC"/>
     <w:multiLevelType w:val="hybridMultilevel"/>
     <w:tmpl w:val="8AA6A1EC"/>
@@ -2590,7 +2658,7 @@
       </w:pPr>
     </w:lvl>
   </w:abstractNum>
-  <w:abstractNum w:abstractNumId="6" w15:restartNumberingAfterBreak="0">
+  <w:abstractNum w:abstractNumId="7" w15:restartNumberingAfterBreak="0">
     <w:nsid w:val="15EF1F06"/>
     <w:multiLevelType w:val="hybridMultilevel"/>
     <w:tmpl w:val="B4BC1068"/>
@@ -2600,7 +2668,7 @@
       <w:lvlText w:val="o"/>
       <w:lvlJc w:val="left"/>
       <w:pPr>
-        <w:ind w:left="360" w:hanging="360"/>
+        <w:ind w:left="720" w:hanging="360"/>
       </w:pPr>
       <w:rPr>
         <w:rFonts w:ascii="Courier New" w:hAnsi="Courier New" w:cs="Courier New" w:hint="default"/>
@@ -2611,7 +2679,7 @@
       <w:lvlText w:val="-"/>
       <w:lvlJc w:val="left"/>
       <w:pPr>
-        <w:ind w:left="1080" w:hanging="360"/>
+        <w:ind w:left="1440" w:hanging="360"/>
       </w:pPr>
       <w:rPr>
         <w:rFonts w:ascii="Calibri Light" w:eastAsia="Times New Roman" w:hAnsi="Calibri Light" w:cs="Calibri Light" w:hint="default"/>
@@ -2623,7 +2691,7 @@
       <w:lvlText w:val=""/>
       <w:lvlJc w:val="left"/>
       <w:pPr>
-        <w:ind w:left="1800" w:hanging="360"/>
+        <w:ind w:left="2160" w:hanging="360"/>
       </w:pPr>
       <w:rPr>
         <w:rFonts w:ascii="Wingdings" w:hAnsi="Wingdings" w:hint="default"/>
@@ -2635,7 +2703,7 @@
       <w:lvlText w:val=""/>
       <w:lvlJc w:val="left"/>
       <w:pPr>
-        <w:ind w:left="2520" w:hanging="360"/>
+        <w:ind w:left="2880" w:hanging="360"/>
       </w:pPr>
       <w:rPr>
         <w:rFonts w:ascii="Symbol" w:hAnsi="Symbol" w:hint="default"/>
@@ -2647,7 +2715,7 @@
       <w:lvlText w:val="o"/>
       <w:lvlJc w:val="left"/>
       <w:pPr>
-        <w:ind w:left="3240" w:hanging="360"/>
+        <w:ind w:left="3600" w:hanging="360"/>
       </w:pPr>
       <w:rPr>
         <w:rFonts w:ascii="Courier New" w:hAnsi="Courier New" w:cs="Courier New" w:hint="default"/>
@@ -2659,7 +2727,7 @@
       <w:lvlText w:val=""/>
       <w:lvlJc w:val="left"/>
       <w:pPr>
-        <w:ind w:left="3960" w:hanging="360"/>
+        <w:ind w:left="4320" w:hanging="360"/>
       </w:pPr>
       <w:rPr>
         <w:rFonts w:ascii="Wingdings" w:hAnsi="Wingdings" w:hint="default"/>
@@ -2671,7 +2739,7 @@
       <w:lvlText w:val=""/>
       <w:lvlJc w:val="left"/>
       <w:pPr>
-        <w:ind w:left="4680" w:hanging="360"/>
+        <w:ind w:left="5040" w:hanging="360"/>
       </w:pPr>
       <w:rPr>
         <w:rFonts w:ascii="Symbol" w:hAnsi="Symbol" w:hint="default"/>
@@ -2683,7 +2751,7 @@
       <w:lvlText w:val="o"/>
       <w:lvlJc w:val="left"/>
       <w:pPr>
-        <w:ind w:left="5400" w:hanging="360"/>
+        <w:ind w:left="5760" w:hanging="360"/>
       </w:pPr>
       <w:rPr>
         <w:rFonts w:ascii="Courier New" w:hAnsi="Courier New" w:cs="Courier New" w:hint="default"/>
@@ -2695,14 +2763,14 @@
       <w:lvlText w:val=""/>
       <w:lvlJc w:val="left"/>
       <w:pPr>
-        <w:ind w:left="6120" w:hanging="360"/>
+        <w:ind w:left="6480" w:hanging="360"/>
       </w:pPr>
       <w:rPr>
         <w:rFonts w:ascii="Wingdings" w:hAnsi="Wingdings" w:hint="default"/>
       </w:rPr>
     </w:lvl>
   </w:abstractNum>
-  <w:abstractNum w:abstractNumId="7" w15:restartNumberingAfterBreak="0">
+  <w:abstractNum w:abstractNumId="8" w15:restartNumberingAfterBreak="0">
     <w:nsid w:val="1E5559F7"/>
     <w:multiLevelType w:val="hybridMultilevel"/>
     <w:tmpl w:val="0D6A044C"/>
@@ -2791,7 +2859,7 @@
       </w:pPr>
     </w:lvl>
   </w:abstractNum>
-  <w:abstractNum w:abstractNumId="8" w15:restartNumberingAfterBreak="0">
+  <w:abstractNum w:abstractNumId="9" w15:restartNumberingAfterBreak="0">
     <w:nsid w:val="24504601"/>
     <w:multiLevelType w:val="hybridMultilevel"/>
     <w:tmpl w:val="CB96F752"/>
@@ -2904,7 +2972,7 @@
       </w:rPr>
     </w:lvl>
   </w:abstractNum>
-  <w:abstractNum w:abstractNumId="9" w15:restartNumberingAfterBreak="0">
+  <w:abstractNum w:abstractNumId="10" w15:restartNumberingAfterBreak="0">
     <w:nsid w:val="27F236A0"/>
     <w:multiLevelType w:val="hybridMultilevel"/>
     <w:tmpl w:val="B43E48D4"/>
@@ -3017,7 +3085,7 @@
       </w:rPr>
     </w:lvl>
   </w:abstractNum>
-  <w:abstractNum w:abstractNumId="10" w15:restartNumberingAfterBreak="0">
+  <w:abstractNum w:abstractNumId="11" w15:restartNumberingAfterBreak="0">
     <w:nsid w:val="2C480694"/>
     <w:multiLevelType w:val="hybridMultilevel"/>
     <w:tmpl w:val="0DA25FD2"/>
@@ -3130,7 +3198,7 @@
       </w:rPr>
     </w:lvl>
   </w:abstractNum>
-  <w:abstractNum w:abstractNumId="11" w15:restartNumberingAfterBreak="0">
+  <w:abstractNum w:abstractNumId="12" w15:restartNumberingAfterBreak="0">
     <w:nsid w:val="2DB95433"/>
     <w:multiLevelType w:val="hybridMultilevel"/>
     <w:tmpl w:val="B3C2B906"/>
@@ -3242,7 +3310,7 @@
       </w:rPr>
     </w:lvl>
   </w:abstractNum>
-  <w:abstractNum w:abstractNumId="12" w15:restartNumberingAfterBreak="0">
+  <w:abstractNum w:abstractNumId="13" w15:restartNumberingAfterBreak="0">
     <w:nsid w:val="304B71D2"/>
     <w:multiLevelType w:val="hybridMultilevel"/>
     <w:tmpl w:val="90C69074"/>
@@ -3355,7 +3423,7 @@
       </w:rPr>
     </w:lvl>
   </w:abstractNum>
-  <w:abstractNum w:abstractNumId="13" w15:restartNumberingAfterBreak="0">
+  <w:abstractNum w:abstractNumId="14" w15:restartNumberingAfterBreak="0">
     <w:nsid w:val="30CC2D67"/>
     <w:multiLevelType w:val="hybridMultilevel"/>
     <w:tmpl w:val="21AC03CE"/>
@@ -3468,7 +3536,7 @@
       </w:rPr>
     </w:lvl>
   </w:abstractNum>
-  <w:abstractNum w:abstractNumId="14" w15:restartNumberingAfterBreak="0">
+  <w:abstractNum w:abstractNumId="15" w15:restartNumberingAfterBreak="0">
     <w:nsid w:val="30F84C20"/>
     <w:multiLevelType w:val="hybridMultilevel"/>
     <w:tmpl w:val="CEAC3046"/>
@@ -3557,7 +3625,7 @@
       </w:pPr>
     </w:lvl>
   </w:abstractNum>
-  <w:abstractNum w:abstractNumId="15" w15:restartNumberingAfterBreak="0">
+  <w:abstractNum w:abstractNumId="16" w15:restartNumberingAfterBreak="0">
     <w:nsid w:val="357A46AD"/>
     <w:multiLevelType w:val="hybridMultilevel"/>
     <w:tmpl w:val="58B20896"/>
@@ -3670,7 +3738,7 @@
       </w:rPr>
     </w:lvl>
   </w:abstractNum>
-  <w:abstractNum w:abstractNumId="16" w15:restartNumberingAfterBreak="0">
+  <w:abstractNum w:abstractNumId="17" w15:restartNumberingAfterBreak="0">
     <w:nsid w:val="3BEA42A3"/>
     <w:multiLevelType w:val="hybridMultilevel"/>
     <w:tmpl w:val="7284BCC0"/>
@@ -3783,7 +3851,7 @@
       </w:rPr>
     </w:lvl>
   </w:abstractNum>
-  <w:abstractNum w:abstractNumId="17" w15:restartNumberingAfterBreak="0">
+  <w:abstractNum w:abstractNumId="18" w15:restartNumberingAfterBreak="0">
     <w:nsid w:val="40B8168F"/>
     <w:multiLevelType w:val="hybridMultilevel"/>
     <w:tmpl w:val="5E927B98"/>
@@ -3896,7 +3964,268 @@
       </w:rPr>
     </w:lvl>
   </w:abstractNum>
-  <w:abstractNum w:abstractNumId="18" w15:restartNumberingAfterBreak="0">
+  <w:abstractNum w:abstractNumId="19" w15:restartNumberingAfterBreak="0">
+    <w:nsid w:val="53330DEB"/>
+    <w:multiLevelType w:val="multilevel"/>
+    <w:tmpl w:val="28FA4E52"/>
+    <w:lvl w:ilvl="0">
+      <w:start w:val="1"/>
+      <w:numFmt w:val="bullet"/>
+      <w:lvlText w:val=""/>
+      <w:lvlJc w:val="left"/>
+      <w:pPr>
+        <w:tabs>
+          <w:tab w:val="num" w:pos="720"/>
+        </w:tabs>
+        <w:ind w:left="720" w:hanging="360"/>
+      </w:pPr>
+      <w:rPr>
+        <w:rFonts w:ascii="Symbol" w:hAnsi="Symbol" w:hint="default"/>
+        <w:sz w:val="20"/>
+      </w:rPr>
+    </w:lvl>
+    <w:lvl w:ilvl="1">
+      <w:start w:val="1"/>
+      <w:numFmt w:val="bullet"/>
+      <w:lvlText w:val="o"/>
+      <w:lvlJc w:val="left"/>
+      <w:pPr>
+        <w:tabs>
+          <w:tab w:val="num" w:pos="1440"/>
+        </w:tabs>
+        <w:ind w:left="1440" w:hanging="360"/>
+      </w:pPr>
+      <w:rPr>
+        <w:rFonts w:ascii="Courier New" w:hAnsi="Courier New" w:hint="default"/>
+        <w:sz w:val="20"/>
+      </w:rPr>
+    </w:lvl>
+    <w:lvl w:ilvl="2">
+      <w:start w:val="1"/>
+      <w:numFmt w:val="bullet"/>
+      <w:lvlText w:val=""/>
+      <w:lvlJc w:val="left"/>
+      <w:pPr>
+        <w:tabs>
+          <w:tab w:val="num" w:pos="2160"/>
+        </w:tabs>
+        <w:ind w:left="2160" w:hanging="360"/>
+      </w:pPr>
+      <w:rPr>
+        <w:rFonts w:ascii="Wingdings" w:hAnsi="Wingdings" w:hint="default"/>
+        <w:sz w:val="20"/>
+      </w:rPr>
+    </w:lvl>
+    <w:lvl w:ilvl="3" w:tentative="1">
+      <w:start w:val="1"/>
+      <w:numFmt w:val="bullet"/>
+      <w:lvlText w:val=""/>
+      <w:lvlJc w:val="left"/>
+      <w:pPr>
+        <w:tabs>
+          <w:tab w:val="num" w:pos="2880"/>
+        </w:tabs>
+        <w:ind w:left="2880" w:hanging="360"/>
+      </w:pPr>
+      <w:rPr>
+        <w:rFonts w:ascii="Wingdings" w:hAnsi="Wingdings" w:hint="default"/>
+        <w:sz w:val="20"/>
+      </w:rPr>
+    </w:lvl>
+    <w:lvl w:ilvl="4" w:tentative="1">
+      <w:start w:val="1"/>
+      <w:numFmt w:val="bullet"/>
+      <w:lvlText w:val=""/>
+      <w:lvlJc w:val="left"/>
+      <w:pPr>
+        <w:tabs>
+          <w:tab w:val="num" w:pos="3600"/>
+        </w:tabs>
+        <w:ind w:left="3600" w:hanging="360"/>
+      </w:pPr>
+      <w:rPr>
+        <w:rFonts w:ascii="Wingdings" w:hAnsi="Wingdings" w:hint="default"/>
+        <w:sz w:val="20"/>
+      </w:rPr>
+    </w:lvl>
+    <w:lvl w:ilvl="5" w:tentative="1">
+      <w:start w:val="1"/>
+      <w:numFmt w:val="bullet"/>
+      <w:lvlText w:val=""/>
+      <w:lvlJc w:val="left"/>
+      <w:pPr>
+        <w:tabs>
+          <w:tab w:val="num" w:pos="4320"/>
+        </w:tabs>
+        <w:ind w:left="4320" w:hanging="360"/>
+      </w:pPr>
+      <w:rPr>
+        <w:rFonts w:ascii="Wingdings" w:hAnsi="Wingdings" w:hint="default"/>
+        <w:sz w:val="20"/>
+      </w:rPr>
+    </w:lvl>
+    <w:lvl w:ilvl="6" w:tentative="1">
+      <w:start w:val="1"/>
+      <w:numFmt w:val="bullet"/>
+      <w:lvlText w:val=""/>
+      <w:lvlJc w:val="left"/>
+      <w:pPr>
+        <w:tabs>
+          <w:tab w:val="num" w:pos="5040"/>
+        </w:tabs>
+        <w:ind w:left="5040" w:hanging="360"/>
+      </w:pPr>
+      <w:rPr>
+        <w:rFonts w:ascii="Wingdings" w:hAnsi="Wingdings" w:hint="default"/>
+        <w:sz w:val="20"/>
+      </w:rPr>
+    </w:lvl>
+    <w:lvl w:ilvl="7" w:tentative="1">
+      <w:start w:val="1"/>
+      <w:numFmt w:val="bullet"/>
+      <w:lvlText w:val=""/>
+      <w:lvlJc w:val="left"/>
+      <w:pPr>
+        <w:tabs>
+          <w:tab w:val="num" w:pos="5760"/>
+        </w:tabs>
+        <w:ind w:left="5760" w:hanging="360"/>
+      </w:pPr>
+      <w:rPr>
+        <w:rFonts w:ascii="Wingdings" w:hAnsi="Wingdings" w:hint="default"/>
+        <w:sz w:val="20"/>
+      </w:rPr>
+    </w:lvl>
+    <w:lvl w:ilvl="8" w:tentative="1">
+      <w:start w:val="1"/>
+      <w:numFmt w:val="bullet"/>
+      <w:lvlText w:val=""/>
+      <w:lvlJc w:val="left"/>
+      <w:pPr>
+        <w:tabs>
+          <w:tab w:val="num" w:pos="6480"/>
+        </w:tabs>
+        <w:ind w:left="6480" w:hanging="360"/>
+      </w:pPr>
+      <w:rPr>
+        <w:rFonts w:ascii="Wingdings" w:hAnsi="Wingdings" w:hint="default"/>
+        <w:sz w:val="20"/>
+      </w:rPr>
+    </w:lvl>
+  </w:abstractNum>
+  <w:abstractNum w:abstractNumId="20" w15:restartNumberingAfterBreak="0">
+    <w:nsid w:val="566F30FF"/>
+    <w:multiLevelType w:val="hybridMultilevel"/>
+    <w:tmpl w:val="0CA8F574"/>
+    <w:lvl w:ilvl="0" w:tplc="08090001">
+      <w:start w:val="1"/>
+      <w:numFmt w:val="bullet"/>
+      <w:lvlText w:val=""/>
+      <w:lvlJc w:val="left"/>
+      <w:pPr>
+        <w:ind w:left="720" w:hanging="360"/>
+      </w:pPr>
+      <w:rPr>
+        <w:rFonts w:ascii="Symbol" w:hAnsi="Symbol" w:hint="default"/>
+      </w:rPr>
+    </w:lvl>
+    <w:lvl w:ilvl="1" w:tplc="FFFFFFFF">
+      <w:numFmt w:val="bullet"/>
+      <w:lvlText w:val="-"/>
+      <w:lvlJc w:val="left"/>
+      <w:pPr>
+        <w:ind w:left="1440" w:hanging="360"/>
+      </w:pPr>
+      <w:rPr>
+        <w:rFonts w:ascii="Calibri Light" w:eastAsia="Times New Roman" w:hAnsi="Calibri Light" w:cs="Calibri Light" w:hint="default"/>
+      </w:rPr>
+    </w:lvl>
+    <w:lvl w:ilvl="2" w:tplc="FFFFFFFF">
+      <w:start w:val="1"/>
+      <w:numFmt w:val="bullet"/>
+      <w:lvlText w:val=""/>
+      <w:lvlJc w:val="left"/>
+      <w:pPr>
+        <w:ind w:left="2160" w:hanging="360"/>
+      </w:pPr>
+      <w:rPr>
+        <w:rFonts w:ascii="Wingdings" w:hAnsi="Wingdings" w:hint="default"/>
+      </w:rPr>
+    </w:lvl>
+    <w:lvl w:ilvl="3" w:tplc="FFFFFFFF" w:tentative="1">
+      <w:start w:val="1"/>
+      <w:numFmt w:val="bullet"/>
+      <w:lvlText w:val=""/>
+      <w:lvlJc w:val="left"/>
+      <w:pPr>
+        <w:ind w:left="2880" w:hanging="360"/>
+      </w:pPr>
+      <w:rPr>
+        <w:rFonts w:ascii="Symbol" w:hAnsi="Symbol" w:hint="default"/>
+      </w:rPr>
+    </w:lvl>
+    <w:lvl w:ilvl="4" w:tplc="FFFFFFFF" w:tentative="1">
+      <w:start w:val="1"/>
+      <w:numFmt w:val="bullet"/>
+      <w:lvlText w:val="o"/>
+      <w:lvlJc w:val="left"/>
+      <w:pPr>
+        <w:ind w:left="3600" w:hanging="360"/>
+      </w:pPr>
+      <w:rPr>
+        <w:rFonts w:ascii="Courier New" w:hAnsi="Courier New" w:cs="Courier New" w:hint="default"/>
+      </w:rPr>
+    </w:lvl>
+    <w:lvl w:ilvl="5" w:tplc="FFFFFFFF" w:tentative="1">
+      <w:start w:val="1"/>
+      <w:numFmt w:val="bullet"/>
+      <w:lvlText w:val=""/>
+      <w:lvlJc w:val="left"/>
+      <w:pPr>
+        <w:ind w:left="4320" w:hanging="360"/>
+      </w:pPr>
+      <w:rPr>
+        <w:rFonts w:ascii="Wingdings" w:hAnsi="Wingdings" w:hint="default"/>
+      </w:rPr>
+    </w:lvl>
+    <w:lvl w:ilvl="6" w:tplc="FFFFFFFF" w:tentative="1">
+      <w:start w:val="1"/>
+      <w:numFmt w:val="bullet"/>
+      <w:lvlText w:val=""/>
+      <w:lvlJc w:val="left"/>
+      <w:pPr>
+        <w:ind w:left="5040" w:hanging="360"/>
+      </w:pPr>
+      <w:rPr>
+        <w:rFonts w:ascii="Symbol" w:hAnsi="Symbol" w:hint="default"/>
+      </w:rPr>
+    </w:lvl>
+    <w:lvl w:ilvl="7" w:tplc="FFFFFFFF" w:tentative="1">
+      <w:start w:val="1"/>
+      <w:numFmt w:val="bullet"/>
+      <w:lvlText w:val="o"/>
+      <w:lvlJc w:val="left"/>
+      <w:pPr>
+        <w:ind w:left="5760" w:hanging="360"/>
+      </w:pPr>
+      <w:rPr>
+        <w:rFonts w:ascii="Courier New" w:hAnsi="Courier New" w:cs="Courier New" w:hint="default"/>
+      </w:rPr>
+    </w:lvl>
+    <w:lvl w:ilvl="8" w:tplc="FFFFFFFF" w:tentative="1">
+      <w:start w:val="1"/>
+      <w:numFmt w:val="bullet"/>
+      <w:lvlText w:val=""/>
+      <w:lvlJc w:val="left"/>
+      <w:pPr>
+        <w:ind w:left="6480" w:hanging="360"/>
+      </w:pPr>
+      <w:rPr>
+        <w:rFonts w:ascii="Wingdings" w:hAnsi="Wingdings" w:hint="default"/>
+      </w:rPr>
+    </w:lvl>
+  </w:abstractNum>
+  <w:abstractNum w:abstractNumId="21" w15:restartNumberingAfterBreak="0">
     <w:nsid w:val="56B648C7"/>
     <w:multiLevelType w:val="hybridMultilevel"/>
     <w:tmpl w:val="63E6CCD4"/>
@@ -4009,7 +4338,7 @@
       </w:rPr>
     </w:lvl>
   </w:abstractNum>
-  <w:abstractNum w:abstractNumId="19" w15:restartNumberingAfterBreak="0">
+  <w:abstractNum w:abstractNumId="22" w15:restartNumberingAfterBreak="0">
     <w:nsid w:val="64AF69E1"/>
     <w:multiLevelType w:val="hybridMultilevel"/>
     <w:tmpl w:val="71484272"/>
@@ -4122,7 +4451,7 @@
       </w:rPr>
     </w:lvl>
   </w:abstractNum>
-  <w:abstractNum w:abstractNumId="20" w15:restartNumberingAfterBreak="0">
+  <w:abstractNum w:abstractNumId="23" w15:restartNumberingAfterBreak="0">
     <w:nsid w:val="650122D8"/>
     <w:multiLevelType w:val="hybridMultilevel"/>
     <w:tmpl w:val="F2ECF21E"/>
@@ -4235,7 +4564,7 @@
       </w:rPr>
     </w:lvl>
   </w:abstractNum>
-  <w:abstractNum w:abstractNumId="21" w15:restartNumberingAfterBreak="0">
+  <w:abstractNum w:abstractNumId="24" w15:restartNumberingAfterBreak="0">
     <w:nsid w:val="68252EB8"/>
     <w:multiLevelType w:val="hybridMultilevel"/>
     <w:tmpl w:val="7A5ED7CE"/>
@@ -4348,7 +4677,7 @@
       </w:rPr>
     </w:lvl>
   </w:abstractNum>
-  <w:abstractNum w:abstractNumId="22" w15:restartNumberingAfterBreak="0">
+  <w:abstractNum w:abstractNumId="25" w15:restartNumberingAfterBreak="0">
     <w:nsid w:val="69995FC0"/>
     <w:multiLevelType w:val="hybridMultilevel"/>
     <w:tmpl w:val="169EFABA"/>
@@ -4460,7 +4789,152 @@
       </w:rPr>
     </w:lvl>
   </w:abstractNum>
-  <w:abstractNum w:abstractNumId="23" w15:restartNumberingAfterBreak="0">
+  <w:abstractNum w:abstractNumId="26" w15:restartNumberingAfterBreak="0">
+    <w:nsid w:val="6C2338F7"/>
+    <w:multiLevelType w:val="multilevel"/>
+    <w:tmpl w:val="C78021E4"/>
+    <w:lvl w:ilvl="0">
+      <w:start w:val="1"/>
+      <w:numFmt w:val="bullet"/>
+      <w:lvlText w:val=""/>
+      <w:lvlJc w:val="left"/>
+      <w:pPr>
+        <w:tabs>
+          <w:tab w:val="num" w:pos="720"/>
+        </w:tabs>
+        <w:ind w:left="720" w:hanging="360"/>
+      </w:pPr>
+      <w:rPr>
+        <w:rFonts w:ascii="Symbol" w:hAnsi="Symbol" w:hint="default"/>
+        <w:sz w:val="20"/>
+      </w:rPr>
+    </w:lvl>
+    <w:lvl w:ilvl="1">
+      <w:start w:val="1"/>
+      <w:numFmt w:val="bullet"/>
+      <w:lvlText w:val="o"/>
+      <w:lvlJc w:val="left"/>
+      <w:pPr>
+        <w:tabs>
+          <w:tab w:val="num" w:pos="1440"/>
+        </w:tabs>
+        <w:ind w:left="1440" w:hanging="360"/>
+      </w:pPr>
+      <w:rPr>
+        <w:rFonts w:ascii="Courier New" w:hAnsi="Courier New" w:hint="default"/>
+        <w:sz w:val="20"/>
+      </w:rPr>
+    </w:lvl>
+    <w:lvl w:ilvl="2">
+      <w:start w:val="1"/>
+      <w:numFmt w:val="bullet"/>
+      <w:lvlText w:val=""/>
+      <w:lvlJc w:val="left"/>
+      <w:pPr>
+        <w:ind w:left="2160" w:hanging="360"/>
+      </w:pPr>
+      <w:rPr>
+        <w:rFonts w:ascii="Wingdings" w:hAnsi="Wingdings" w:hint="default"/>
+      </w:rPr>
+    </w:lvl>
+    <w:lvl w:ilvl="3" w:tentative="1">
+      <w:start w:val="1"/>
+      <w:numFmt w:val="bullet"/>
+      <w:lvlText w:val=""/>
+      <w:lvlJc w:val="left"/>
+      <w:pPr>
+        <w:tabs>
+          <w:tab w:val="num" w:pos="2880"/>
+        </w:tabs>
+        <w:ind w:left="2880" w:hanging="360"/>
+      </w:pPr>
+      <w:rPr>
+        <w:rFonts w:ascii="Wingdings" w:hAnsi="Wingdings" w:hint="default"/>
+        <w:sz w:val="20"/>
+      </w:rPr>
+    </w:lvl>
+    <w:lvl w:ilvl="4" w:tentative="1">
+      <w:start w:val="1"/>
+      <w:numFmt w:val="bullet"/>
+      <w:lvlText w:val=""/>
+      <w:lvlJc w:val="left"/>
+      <w:pPr>
+        <w:tabs>
+          <w:tab w:val="num" w:pos="3600"/>
+        </w:tabs>
+        <w:ind w:left="3600" w:hanging="360"/>
+      </w:pPr>
+      <w:rPr>
+        <w:rFonts w:ascii="Wingdings" w:hAnsi="Wingdings" w:hint="default"/>
+        <w:sz w:val="20"/>
+      </w:rPr>
+    </w:lvl>
+    <w:lvl w:ilvl="5" w:tentative="1">
+      <w:start w:val="1"/>
+      <w:numFmt w:val="bullet"/>
+      <w:lvlText w:val=""/>
+      <w:lvlJc w:val="left"/>
+      <w:pPr>
+        <w:tabs>
+          <w:tab w:val="num" w:pos="4320"/>
+        </w:tabs>
+        <w:ind w:left="4320" w:hanging="360"/>
+      </w:pPr>
+      <w:rPr>
+        <w:rFonts w:ascii="Wingdings" w:hAnsi="Wingdings" w:hint="default"/>
+        <w:sz w:val="20"/>
+      </w:rPr>
+    </w:lvl>
+    <w:lvl w:ilvl="6" w:tentative="1">
+      <w:start w:val="1"/>
+      <w:numFmt w:val="bullet"/>
+      <w:lvlText w:val=""/>
+      <w:lvlJc w:val="left"/>
+      <w:pPr>
+        <w:tabs>
+          <w:tab w:val="num" w:pos="5040"/>
+        </w:tabs>
+        <w:ind w:left="5040" w:hanging="360"/>
+      </w:pPr>
+      <w:rPr>
+        <w:rFonts w:ascii="Wingdings" w:hAnsi="Wingdings" w:hint="default"/>
+        <w:sz w:val="20"/>
+      </w:rPr>
+    </w:lvl>
+    <w:lvl w:ilvl="7" w:tentative="1">
+      <w:start w:val="1"/>
+      <w:numFmt w:val="bullet"/>
+      <w:lvlText w:val=""/>
+      <w:lvlJc w:val="left"/>
+      <w:pPr>
+        <w:tabs>
+          <w:tab w:val="num" w:pos="5760"/>
+        </w:tabs>
+        <w:ind w:left="5760" w:hanging="360"/>
+      </w:pPr>
+      <w:rPr>
+        <w:rFonts w:ascii="Wingdings" w:hAnsi="Wingdings" w:hint="default"/>
+        <w:sz w:val="20"/>
+      </w:rPr>
+    </w:lvl>
+    <w:lvl w:ilvl="8" w:tentative="1">
+      <w:start w:val="1"/>
+      <w:numFmt w:val="bullet"/>
+      <w:lvlText w:val=""/>
+      <w:lvlJc w:val="left"/>
+      <w:pPr>
+        <w:tabs>
+          <w:tab w:val="num" w:pos="6480"/>
+        </w:tabs>
+        <w:ind w:left="6480" w:hanging="360"/>
+      </w:pPr>
+      <w:rPr>
+        <w:rFonts w:ascii="Wingdings" w:hAnsi="Wingdings" w:hint="default"/>
+        <w:sz w:val="20"/>
+      </w:rPr>
+    </w:lvl>
+  </w:abstractNum>
+  <w:abstractNum w:abstractNumId="27" w15:restartNumberingAfterBreak="0">
     <w:nsid w:val="74677441"/>
     <w:multiLevelType w:val="hybridMultilevel"/>
     <w:tmpl w:val="73CA8B82"/>
@@ -4572,7 +5046,7 @@
       </w:rPr>
     </w:lvl>
   </w:abstractNum>
-  <w:abstractNum w:abstractNumId="24" w15:restartNumberingAfterBreak="0">
+  <w:abstractNum w:abstractNumId="28" w15:restartNumberingAfterBreak="0">
     <w:nsid w:val="7660026E"/>
     <w:multiLevelType w:val="hybridMultilevel"/>
     <w:tmpl w:val="B650CF72"/>
@@ -4685,7 +5159,7 @@
       </w:rPr>
     </w:lvl>
   </w:abstractNum>
-  <w:abstractNum w:abstractNumId="25" w15:restartNumberingAfterBreak="0">
+  <w:abstractNum w:abstractNumId="29" w15:restartNumberingAfterBreak="0">
     <w:nsid w:val="794934DF"/>
     <w:multiLevelType w:val="hybridMultilevel"/>
     <w:tmpl w:val="3BC0B8C4"/>
@@ -4798,7 +5272,7 @@
       </w:rPr>
     </w:lvl>
   </w:abstractNum>
-  <w:abstractNum w:abstractNumId="26" w15:restartNumberingAfterBreak="0">
+  <w:abstractNum w:abstractNumId="30" w15:restartNumberingAfterBreak="0">
     <w:nsid w:val="7A7819C2"/>
     <w:multiLevelType w:val="hybridMultilevel"/>
     <w:tmpl w:val="A5DEBD26"/>
@@ -4911,7 +5385,7 @@
       </w:rPr>
     </w:lvl>
   </w:abstractNum>
-  <w:abstractNum w:abstractNumId="27" w15:restartNumberingAfterBreak="0">
+  <w:abstractNum w:abstractNumId="31" w15:restartNumberingAfterBreak="0">
     <w:nsid w:val="7AAA15E6"/>
     <w:multiLevelType w:val="hybridMultilevel"/>
     <w:tmpl w:val="D324BDE0"/>
@@ -5000,7 +5474,7 @@
       </w:pPr>
     </w:lvl>
   </w:abstractNum>
-  <w:abstractNum w:abstractNumId="28" w15:restartNumberingAfterBreak="0">
+  <w:abstractNum w:abstractNumId="32" w15:restartNumberingAfterBreak="0">
     <w:nsid w:val="7DDA6CD7"/>
     <w:multiLevelType w:val="hybridMultilevel"/>
     <w:tmpl w:val="6C94D818"/>
@@ -5114,91 +5588,103 @@
     </w:lvl>
   </w:abstractNum>
   <w:num w:numId="1" w16cid:durableId="1146316462">
+    <w:abstractNumId w:val="30"/>
+  </w:num>
+  <w:num w:numId="2" w16cid:durableId="1255819186">
+    <w:abstractNumId w:val="11"/>
+  </w:num>
+  <w:num w:numId="3" w16cid:durableId="195700552">
+    <w:abstractNumId w:val="13"/>
+  </w:num>
+  <w:num w:numId="4" w16cid:durableId="1333601522">
+    <w:abstractNumId w:val="5"/>
+  </w:num>
+  <w:num w:numId="5" w16cid:durableId="918828643">
+    <w:abstractNumId w:val="16"/>
+  </w:num>
+  <w:num w:numId="6" w16cid:durableId="1015571349">
+    <w:abstractNumId w:val="3"/>
+  </w:num>
+  <w:num w:numId="7" w16cid:durableId="2078278991">
+    <w:abstractNumId w:val="6"/>
+  </w:num>
+  <w:num w:numId="8" w16cid:durableId="1166673854">
+    <w:abstractNumId w:val="17"/>
+  </w:num>
+  <w:num w:numId="9" w16cid:durableId="939336887">
+    <w:abstractNumId w:val="10"/>
+  </w:num>
+  <w:num w:numId="10" w16cid:durableId="1332487512">
+    <w:abstractNumId w:val="22"/>
+  </w:num>
+  <w:num w:numId="11" w16cid:durableId="703554615">
+    <w:abstractNumId w:val="21"/>
+  </w:num>
+  <w:num w:numId="12" w16cid:durableId="2093893119">
+    <w:abstractNumId w:val="32"/>
+  </w:num>
+  <w:num w:numId="13" w16cid:durableId="231430932">
+    <w:abstractNumId w:val="15"/>
+  </w:num>
+  <w:num w:numId="14" w16cid:durableId="916867569">
+    <w:abstractNumId w:val="28"/>
+  </w:num>
+  <w:num w:numId="15" w16cid:durableId="117603930">
+    <w:abstractNumId w:val="2"/>
+  </w:num>
+  <w:num w:numId="16" w16cid:durableId="1775787999">
+    <w:abstractNumId w:val="14"/>
+  </w:num>
+  <w:num w:numId="17" w16cid:durableId="662470470">
+    <w:abstractNumId w:val="8"/>
+  </w:num>
+  <w:num w:numId="18" w16cid:durableId="1209995577">
+    <w:abstractNumId w:val="31"/>
+  </w:num>
+  <w:num w:numId="19" w16cid:durableId="778060774">
+    <w:abstractNumId w:val="1"/>
+  </w:num>
+  <w:num w:numId="20" w16cid:durableId="1296375218">
+    <w:abstractNumId w:val="23"/>
+  </w:num>
+  <w:num w:numId="21" w16cid:durableId="843515803">
+    <w:abstractNumId w:val="24"/>
+  </w:num>
+  <w:num w:numId="22" w16cid:durableId="187570064">
+    <w:abstractNumId w:val="29"/>
+  </w:num>
+  <w:num w:numId="23" w16cid:durableId="1699503934">
+    <w:abstractNumId w:val="7"/>
+  </w:num>
+  <w:num w:numId="24" w16cid:durableId="995643434">
+    <w:abstractNumId w:val="12"/>
+  </w:num>
+  <w:num w:numId="25" w16cid:durableId="1974628625">
+    <w:abstractNumId w:val="27"/>
+  </w:num>
+  <w:num w:numId="26" w16cid:durableId="2076927471">
+    <w:abstractNumId w:val="18"/>
+  </w:num>
+  <w:num w:numId="27" w16cid:durableId="1713308190">
+    <w:abstractNumId w:val="4"/>
+  </w:num>
+  <w:num w:numId="28" w16cid:durableId="68769431">
+    <w:abstractNumId w:val="9"/>
+  </w:num>
+  <w:num w:numId="29" w16cid:durableId="1958026438">
+    <w:abstractNumId w:val="25"/>
+  </w:num>
+  <w:num w:numId="30" w16cid:durableId="133525286">
+    <w:abstractNumId w:val="19"/>
+  </w:num>
+  <w:num w:numId="31" w16cid:durableId="466514343">
+    <w:abstractNumId w:val="0"/>
+  </w:num>
+  <w:num w:numId="32" w16cid:durableId="1531257123">
     <w:abstractNumId w:val="26"/>
   </w:num>
-  <w:num w:numId="2" w16cid:durableId="1255819186">
-    <w:abstractNumId w:val="10"/>
-  </w:num>
-  <w:num w:numId="3" w16cid:durableId="195700552">
-    <w:abstractNumId w:val="12"/>
-  </w:num>
-  <w:num w:numId="4" w16cid:durableId="1333601522">
-    <w:abstractNumId w:val="4"/>
-  </w:num>
-  <w:num w:numId="5" w16cid:durableId="918828643">
-    <w:abstractNumId w:val="15"/>
-  </w:num>
-  <w:num w:numId="6" w16cid:durableId="1015571349">
-    <w:abstractNumId w:val="2"/>
-  </w:num>
-  <w:num w:numId="7" w16cid:durableId="2078278991">
-    <w:abstractNumId w:val="5"/>
-  </w:num>
-  <w:num w:numId="8" w16cid:durableId="1166673854">
-    <w:abstractNumId w:val="16"/>
-  </w:num>
-  <w:num w:numId="9" w16cid:durableId="939336887">
-    <w:abstractNumId w:val="9"/>
-  </w:num>
-  <w:num w:numId="10" w16cid:durableId="1332487512">
-    <w:abstractNumId w:val="19"/>
-  </w:num>
-  <w:num w:numId="11" w16cid:durableId="703554615">
-    <w:abstractNumId w:val="18"/>
-  </w:num>
-  <w:num w:numId="12" w16cid:durableId="2093893119">
-    <w:abstractNumId w:val="28"/>
-  </w:num>
-  <w:num w:numId="13" w16cid:durableId="231430932">
-    <w:abstractNumId w:val="14"/>
-  </w:num>
-  <w:num w:numId="14" w16cid:durableId="916867569">
-    <w:abstractNumId w:val="24"/>
-  </w:num>
-  <w:num w:numId="15" w16cid:durableId="117603930">
-    <w:abstractNumId w:val="1"/>
-  </w:num>
-  <w:num w:numId="16" w16cid:durableId="1775787999">
-    <w:abstractNumId w:val="13"/>
-  </w:num>
-  <w:num w:numId="17" w16cid:durableId="662470470">
-    <w:abstractNumId w:val="7"/>
-  </w:num>
-  <w:num w:numId="18" w16cid:durableId="1209995577">
-    <w:abstractNumId w:val="27"/>
-  </w:num>
-  <w:num w:numId="19" w16cid:durableId="778060774">
-    <w:abstractNumId w:val="0"/>
-  </w:num>
-  <w:num w:numId="20" w16cid:durableId="1296375218">
+  <w:num w:numId="33" w16cid:durableId="1780711282">
     <w:abstractNumId w:val="20"/>
-  </w:num>
-  <w:num w:numId="21" w16cid:durableId="843515803">
-    <w:abstractNumId w:val="21"/>
-  </w:num>
-  <w:num w:numId="22" w16cid:durableId="187570064">
-    <w:abstractNumId w:val="25"/>
-  </w:num>
-  <w:num w:numId="23" w16cid:durableId="1699503934">
-    <w:abstractNumId w:val="6"/>
-  </w:num>
-  <w:num w:numId="24" w16cid:durableId="995643434">
-    <w:abstractNumId w:val="11"/>
-  </w:num>
-  <w:num w:numId="25" w16cid:durableId="1974628625">
-    <w:abstractNumId w:val="23"/>
-  </w:num>
-  <w:num w:numId="26" w16cid:durableId="2076927471">
-    <w:abstractNumId w:val="17"/>
-  </w:num>
-  <w:num w:numId="27" w16cid:durableId="1713308190">
-    <w:abstractNumId w:val="3"/>
-  </w:num>
-  <w:num w:numId="28" w16cid:durableId="68769431">
-    <w:abstractNumId w:val="8"/>
-  </w:num>
-  <w:num w:numId="29" w16cid:durableId="1958026438">
-    <w:abstractNumId w:val="22"/>
   </w:num>
 </w:numbering>
 </file>
@@ -5812,7 +6298,6 @@
   <w:style w:type="character" w:default="1" w:styleId="DefaultParagraphFont">
     <w:name w:val="Default Paragraph Font"/>
     <w:uiPriority w:val="1"/>
-    <w:semiHidden/>
     <w:unhideWhenUsed/>
   </w:style>
   <w:style w:type="table" w:default="1" w:styleId="TableNormal">

</xml_diff>